<commit_message>
INT-589: Updated documentation per QA advice
</commit_message>
<xml_diff>
--- a/fn_xforce/doc/Resilient Integrations X-Force Function Guide.docx
+++ b/fn_xforce/doc/Resilient Integrations X-Force Function Guide.docx
@@ -443,13 +443,8 @@
         <w:contextualSpacing/>
       </w:pPr>
       <w:r>
-        <w:t xml:space="preserve">sudo pip install --upgrade </w:t>
-      </w:r>
-      <w:proofErr w:type="spellStart"/>
-      <w:r>
-        <w:t>setuptools</w:t>
-      </w:r>
-      <w:proofErr w:type="spellEnd"/>
+        <w:t>sudo pip install --upgrade setuptools</w:t>
+      </w:r>
     </w:p>
     <w:p>
       <w:pPr>
@@ -591,21 +586,8 @@
         <w:keepNext/>
         <w:ind w:left="720"/>
       </w:pPr>
-      <w:proofErr w:type="spellStart"/>
-      <w:r>
-        <w:t>sudo</w:t>
-      </w:r>
-      <w:proofErr w:type="spellEnd"/>
-      <w:r>
-        <w:t xml:space="preserve"> </w:t>
-      </w:r>
-      <w:proofErr w:type="spellStart"/>
-      <w:r>
-        <w:t>su</w:t>
-      </w:r>
-      <w:proofErr w:type="spellEnd"/>
-      <w:r>
-        <w:t xml:space="preserve"> - integration</w:t>
+      <w:r>
+        <w:t>sudo su - integration</w:t>
       </w:r>
     </w:p>
     <w:p>
@@ -773,36 +755,20 @@
           <w:rFonts w:cs="Arial"/>
           <w:color w:val="000000"/>
         </w:rPr>
-        <w:t>In the [</w:t>
-      </w:r>
-      <w:proofErr w:type="spellStart"/>
+        <w:t>In the [fn</w:t>
+      </w:r>
       <w:r>
         <w:rPr>
           <w:rFonts w:cs="Arial"/>
           <w:color w:val="000000"/>
         </w:rPr>
-        <w:t>fn</w:t>
+        <w:t>_xforce]</w:t>
       </w:r>
       <w:r>
         <w:rPr>
           <w:rFonts w:cs="Arial"/>
           <w:color w:val="000000"/>
         </w:rPr>
-        <w:t>_xforce</w:t>
-      </w:r>
-      <w:proofErr w:type="spellEnd"/>
-      <w:r>
-        <w:rPr>
-          <w:rFonts w:cs="Arial"/>
-          <w:color w:val="000000"/>
-        </w:rPr>
-        <w:t>]</w:t>
-      </w:r>
-      <w:r>
-        <w:rPr>
-          <w:rFonts w:cs="Arial"/>
-          <w:color w:val="000000"/>
-        </w:rPr>
         <w:t xml:space="preserve"> section, edit the settings as follows:</w:t>
       </w:r>
     </w:p>
@@ -811,13 +777,8 @@
         <w:pStyle w:val="Code0"/>
         <w:ind w:left="720"/>
       </w:pPr>
-      <w:proofErr w:type="spellStart"/>
-      <w:r>
-        <w:t>xforce_apikey</w:t>
-      </w:r>
-      <w:proofErr w:type="spellEnd"/>
-      <w:r>
-        <w:t xml:space="preserve"> = &lt;YOUR_API_KEY&gt;</w:t>
+      <w:r>
+        <w:t>xforce_apikey = &lt;YOUR_API_KEY&gt;</w:t>
       </w:r>
     </w:p>
     <w:p>
@@ -825,13 +786,8 @@
         <w:pStyle w:val="Code0"/>
         <w:ind w:left="720"/>
       </w:pPr>
-      <w:proofErr w:type="spellStart"/>
-      <w:r>
-        <w:t>xforce_password</w:t>
-      </w:r>
-      <w:proofErr w:type="spellEnd"/>
-      <w:r>
-        <w:t xml:space="preserve"> = &lt;YOUR_API_PASSWORD&gt;</w:t>
+      <w:r>
+        <w:t>xforce_password = &lt;YOUR_API_PASSWORD&gt;</w:t>
       </w:r>
     </w:p>
     <w:p>
@@ -839,13 +795,8 @@
         <w:pStyle w:val="Code0"/>
         <w:ind w:left="720"/>
       </w:pPr>
-      <w:proofErr w:type="spellStart"/>
-      <w:r>
-        <w:t>xforce_https_proxy</w:t>
-      </w:r>
-      <w:proofErr w:type="spellEnd"/>
-      <w:r>
-        <w:t xml:space="preserve"> = &lt;YOUR_PROXY_URL&gt;</w:t>
+      <w:r>
+        <w:t>xforce_https_proxy = &lt;YOUR_PROXY_URL&gt;</w:t>
       </w:r>
     </w:p>
     <w:p>
@@ -853,14 +804,42 @@
         <w:pStyle w:val="Code0"/>
         <w:ind w:left="720"/>
       </w:pPr>
-      <w:proofErr w:type="spellStart"/>
-      <w:r>
-        <w:t>xforce_http_proxy</w:t>
-      </w:r>
-      <w:proofErr w:type="spellEnd"/>
-      <w:r>
-        <w:t xml:space="preserve"> = &lt;YOUR_PROXY_URL&gt;</w:t>
-      </w:r>
+      <w:r>
+        <w:t>xforce_http_proxy = &lt;YOUR_PROXY_URL&gt;</w:t>
+      </w:r>
+    </w:p>
+    <w:p>
+      <w:pPr>
+        <w:pStyle w:val="Code0"/>
+        <w:ind w:left="720"/>
+      </w:pPr>
+      <w:r>
+        <w:t>xforce_</w:t>
+      </w:r>
+      <w:r>
+        <w:t>base_url</w:t>
+      </w:r>
+      <w:r>
+        <w:t xml:space="preserve"> = &lt;</w:t>
+      </w:r>
+      <w:r>
+        <w:t>XFORCE</w:t>
+      </w:r>
+      <w:r>
+        <w:t>_</w:t>
+      </w:r>
+      <w:r>
+        <w:t>BASE</w:t>
+      </w:r>
+      <w:r>
+        <w:t>_URL&gt;</w:t>
+      </w:r>
+    </w:p>
+    <w:p>
+      <w:pPr>
+        <w:pStyle w:val="Code0"/>
+        <w:ind w:left="720"/>
+      </w:pPr>
     </w:p>
     <w:p>
       <w:pPr>
@@ -875,15 +854,7 @@
         <w:pStyle w:val="BodyText"/>
       </w:pPr>
       <w:r>
-        <w:t xml:space="preserve">The package contains function definitions that you can use in </w:t>
-      </w:r>
-      <w:proofErr w:type="gramStart"/>
-      <w:r>
-        <w:t>workflows, and</w:t>
-      </w:r>
-      <w:proofErr w:type="gramEnd"/>
-      <w:r>
-        <w:t xml:space="preserve"> includes example workflows and rules that show how to use these functions.</w:t>
+        <w:t>The package contains function definitions that you can use in workflows, and includes example workflows and rules that show how to use these functions.</w:t>
       </w:r>
     </w:p>
     <w:bookmarkEnd w:id="1"/>
@@ -1112,14 +1083,12 @@
         </w:rPr>
         <w:t xml:space="preserve">The unit file must be named </w:t>
       </w:r>
-      <w:proofErr w:type="spellStart"/>
       <w:r>
         <w:rPr>
           <w:rFonts w:ascii="Courier New" w:hAnsi="Courier New" w:cs="Courier New"/>
         </w:rPr>
         <w:t>resilient_circuits.service</w:t>
       </w:r>
-      <w:proofErr w:type="spellEnd"/>
       <w:r>
         <w:rPr>
           <w:rFonts w:cs="Arial"/>
@@ -1132,35 +1101,9 @@
       <w:pPr>
         <w:pStyle w:val="Code0"/>
       </w:pPr>
-      <w:proofErr w:type="spellStart"/>
-      <w:r>
-        <w:t>sudo</w:t>
-      </w:r>
-      <w:proofErr w:type="spellEnd"/>
-      <w:r>
-        <w:t xml:space="preserve"> vi /</w:t>
-      </w:r>
-      <w:proofErr w:type="spellStart"/>
-      <w:r>
-        <w:t>etc</w:t>
-      </w:r>
-      <w:proofErr w:type="spellEnd"/>
-      <w:r>
-        <w:t>/</w:t>
-      </w:r>
-      <w:proofErr w:type="spellStart"/>
-      <w:r>
-        <w:t>systemd</w:t>
-      </w:r>
-      <w:proofErr w:type="spellEnd"/>
-      <w:r>
-        <w:t>/system/</w:t>
-      </w:r>
-      <w:proofErr w:type="spellStart"/>
-      <w:r>
-        <w:t>resilient_circuits.service</w:t>
-      </w:r>
-      <w:proofErr w:type="spellEnd"/>
+      <w:r>
+        <w:t>sudo vi /etc/systemd/system/resilient_circuits.service</w:t>
+      </w:r>
     </w:p>
     <w:p>
       <w:pPr>
@@ -1189,8 +1132,6 @@
         </w:rPr>
         <w:t xml:space="preserve"> </w:t>
       </w:r>
-      <w:bookmarkStart w:id="3" w:name="_GoBack"/>
-      <w:bookmarkEnd w:id="3"/>
     </w:p>
     <w:p>
       <w:pPr>
@@ -1212,13 +1153,8 @@
         <w:br/>
       </w:r>
       <w:r>
-        <w:t>After=</w:t>
-      </w:r>
-      <w:proofErr w:type="spellStart"/>
-      <w:r>
-        <w:t>resilient.service</w:t>
-      </w:r>
-      <w:proofErr w:type="spellEnd"/>
+        <w:t>After=resilient.service</w:t>
+      </w:r>
       <w:r>
         <w:br/>
       </w:r>
@@ -1249,13 +1185,8 @@
       <w:r>
         <w:br/>
       </w:r>
-      <w:proofErr w:type="spellStart"/>
-      <w:r>
-        <w:t>WorkingDirectory</w:t>
-      </w:r>
-      <w:proofErr w:type="spellEnd"/>
-      <w:r>
-        <w:t>=/home/integration</w:t>
+      <w:r>
+        <w:t>WorkingDirectory=/home/integration</w:t>
       </w:r>
       <w:r>
         <w:br/>
@@ -1362,7 +1293,7 @@
           <w:color w:val="000000"/>
         </w:rPr>
       </w:pPr>
-      <w:bookmarkStart w:id="4" w:name="_Toc510253268"/>
+      <w:bookmarkStart w:id="3" w:name="_Toc510253268"/>
       <w:r>
         <w:rPr>
           <w:rFonts w:cs="Arial"/>
@@ -1456,8 +1387,8 @@
           <w:sz w:val="20"/>
         </w:rPr>
       </w:pPr>
-      <w:bookmarkStart w:id="5" w:name="_Toc510253272"/>
-      <w:bookmarkEnd w:id="4"/>
+      <w:bookmarkStart w:id="4" w:name="_Toc510253272"/>
+      <w:bookmarkEnd w:id="3"/>
       <w:r>
         <w:lastRenderedPageBreak/>
         <w:t>Function Descriptions</w:t>
@@ -1562,15 +1493,7 @@
         <w:pStyle w:val="BodyText"/>
       </w:pPr>
       <w:r>
-        <w:t xml:space="preserve">This function takes in a parameter of a </w:t>
-      </w:r>
-      <w:proofErr w:type="spellStart"/>
-      <w:r>
-        <w:t>collectionID</w:t>
-      </w:r>
-      <w:proofErr w:type="spellEnd"/>
-      <w:r>
-        <w:t xml:space="preserve"> to be searched. The function then creates a connection to the X-Force REST API and attempts to gather collection information using the provided ID. The return result is saved as a note in this example workflow.</w:t>
+        <w:t>This function takes in a parameter of a collectionID to be searched. The function then creates a connection to the X-Force REST API and attempts to gather collection information using the provided ID. The return result is saved as a note in this example workflow.</w:t>
       </w:r>
     </w:p>
     <w:tbl>
@@ -1671,7 +1594,6 @@
                 <w:b/>
               </w:rPr>
             </w:pPr>
-            <w:proofErr w:type="spellStart"/>
             <w:r>
               <w:rPr>
                 <w:rFonts w:ascii="Courier New" w:hAnsi="Courier New" w:cs="Courier New"/>
@@ -1680,7 +1602,6 @@
               </w:rPr>
               <w:t>xforce_collection_id</w:t>
             </w:r>
-            <w:proofErr w:type="spellEnd"/>
           </w:p>
         </w:tc>
         <w:tc>
@@ -1720,6 +1641,30 @@
                 <w:b/>
               </w:rPr>
             </w:pPr>
+            <w:r>
+              <w:rPr>
+                <w:rFonts w:ascii="Courier New" w:hAnsi="Courier New" w:cs="Courier New"/>
+                <w:sz w:val="18"/>
+                <w:szCs w:val="18"/>
+              </w:rPr>
+              <w:t>“</w:t>
+            </w:r>
+            <w:r>
+              <w:rPr>
+                <w:rFonts w:ascii="Courier New" w:hAnsi="Courier New" w:cs="Courier New"/>
+                <w:sz w:val="18"/>
+                <w:szCs w:val="18"/>
+              </w:rPr>
+              <w:t>a1a447c6c22b6554258cbf0e2bba1a0d</w:t>
+            </w:r>
+            <w:r>
+              <w:rPr>
+                <w:rFonts w:ascii="Courier New" w:hAnsi="Courier New" w:cs="Courier New"/>
+                <w:sz w:val="18"/>
+                <w:szCs w:val="18"/>
+              </w:rPr>
+              <w:t>”</w:t>
+            </w:r>
           </w:p>
         </w:tc>
       </w:tr>
@@ -1733,16 +1678,16 @@
       <w:pPr>
         <w:pStyle w:val="Heading20"/>
       </w:pPr>
-      <w:bookmarkStart w:id="6" w:name="_Toc510253273"/>
-      <w:bookmarkEnd w:id="5"/>
-      <w:r>
-        <w:t xml:space="preserve">X-Force: </w:t>
-      </w:r>
-      <w:r>
-        <w:t>Query</w:t>
-      </w:r>
-      <w:r>
-        <w:t xml:space="preserve"> Collection: </w:t>
+      <w:bookmarkStart w:id="5" w:name="_Toc510253273"/>
+      <w:bookmarkEnd w:id="4"/>
+      <w:r>
+        <w:t>X-Force: Query Collection</w:t>
+      </w:r>
+      <w:r>
+        <w:t>(s)</w:t>
+      </w:r>
+      <w:r>
+        <w:t xml:space="preserve">: </w:t>
       </w:r>
     </w:p>
     <w:p>
@@ -1750,30 +1695,7 @@
         <w:pStyle w:val="BodyText"/>
       </w:pPr>
       <w:r>
-        <w:t xml:space="preserve">This function </w:t>
-      </w:r>
-      <w:r>
-        <w:t>allows a user to submit a query in the form of a String, IP Address, Hash, DNS entry which is then used to search either the public or private collection in X-Force Exchange</w:t>
-      </w:r>
-      <w:r>
-        <w:t xml:space="preserve">. The function creates a connection to the X-Force REST API and </w:t>
-      </w:r>
-      <w:r>
-        <w:t>submits the query also specifying whether public or private results are desired</w:t>
-      </w:r>
-      <w:r>
-        <w:t xml:space="preserve">. </w:t>
-      </w:r>
-      <w:r>
-        <w:t xml:space="preserve">The result of this is a number of matching collections which each have a </w:t>
-      </w:r>
-      <w:proofErr w:type="spellStart"/>
-      <w:r>
-        <w:t>collectionID</w:t>
-      </w:r>
-      <w:proofErr w:type="spellEnd"/>
-      <w:r>
-        <w:t>.</w:t>
+        <w:t>This function allows a user to submit a query in the form of a String, IP Address, Hash, DNS entry which is then used to search either the public or private collection in X-Force Exchange. The function creates a connection to the X-Force REST API and submits the query also specifying whether public or private results are desired. The result of this is a number of matching collections which each have a collectionID.</w:t>
       </w:r>
     </w:p>
     <w:tbl>
@@ -1868,7 +1790,6 @@
                 <w:b/>
               </w:rPr>
             </w:pPr>
-            <w:proofErr w:type="spellStart"/>
             <w:r>
               <w:rPr>
                 <w:rFonts w:ascii="Courier New" w:hAnsi="Courier New" w:cs="Courier New"/>
@@ -1877,7 +1798,6 @@
               </w:rPr>
               <w:t>xforce_query</w:t>
             </w:r>
-            <w:proofErr w:type="spellEnd"/>
           </w:p>
         </w:tc>
         <w:tc>
@@ -1908,35 +1828,7 @@
                 <w:sz w:val="18"/>
                 <w:szCs w:val="18"/>
               </w:rPr>
-              <w:t xml:space="preserve">query which may be an </w:t>
-            </w:r>
-            <w:proofErr w:type="spellStart"/>
-            <w:proofErr w:type="gramStart"/>
-            <w:r>
-              <w:rPr>
-                <w:rFonts w:cs="Arial"/>
-                <w:sz w:val="18"/>
-                <w:szCs w:val="18"/>
-              </w:rPr>
-              <w:t>IP,DNS</w:t>
-            </w:r>
-            <w:proofErr w:type="gramEnd"/>
-            <w:r>
-              <w:rPr>
-                <w:rFonts w:cs="Arial"/>
-                <w:sz w:val="18"/>
-                <w:szCs w:val="18"/>
-              </w:rPr>
-              <w:t>,File</w:t>
-            </w:r>
-            <w:proofErr w:type="spellEnd"/>
-            <w:r>
-              <w:rPr>
-                <w:rFonts w:cs="Arial"/>
-                <w:sz w:val="18"/>
-                <w:szCs w:val="18"/>
-              </w:rPr>
-              <w:t xml:space="preserve"> hash or just a string</w:t>
+              <w:t>query which may be an IP,DNS,File hash or just a string</w:t>
             </w:r>
           </w:p>
         </w:tc>
@@ -1953,6 +1845,30 @@
                 <w:b/>
               </w:rPr>
             </w:pPr>
+            <w:r>
+              <w:rPr>
+                <w:rFonts w:ascii="Courier New" w:hAnsi="Courier New" w:cs="Courier New"/>
+                <w:sz w:val="18"/>
+                <w:szCs w:val="18"/>
+              </w:rPr>
+              <w:t>“</w:t>
+            </w:r>
+            <w:r>
+              <w:rPr>
+                <w:rFonts w:ascii="Courier New" w:hAnsi="Courier New" w:cs="Courier New"/>
+                <w:sz w:val="18"/>
+                <w:szCs w:val="18"/>
+              </w:rPr>
+              <w:t>Mirai</w:t>
+            </w:r>
+            <w:r>
+              <w:rPr>
+                <w:rFonts w:ascii="Courier New" w:hAnsi="Courier New" w:cs="Courier New"/>
+                <w:sz w:val="18"/>
+                <w:szCs w:val="18"/>
+              </w:rPr>
+              <w:t>”</w:t>
+            </w:r>
           </w:p>
         </w:tc>
       </w:tr>
@@ -1969,7 +1885,6 @@
                 <w:b/>
               </w:rPr>
             </w:pPr>
-            <w:proofErr w:type="spellStart"/>
             <w:r>
               <w:rPr>
                 <w:rFonts w:ascii="Courier New" w:hAnsi="Courier New" w:cs="Courier New"/>
@@ -1978,7 +1893,6 @@
               </w:rPr>
               <w:t>xforce_collection_type</w:t>
             </w:r>
-            <w:proofErr w:type="spellEnd"/>
           </w:p>
         </w:tc>
         <w:tc>
@@ -2035,6 +1949,45 @@
     </w:p>
     <w:p>
       <w:pPr>
+        <w:pStyle w:val="Heading20"/>
+      </w:pPr>
+      <w:r>
+        <w:t xml:space="preserve">X-Force: </w:t>
+      </w:r>
+      <w:r>
+        <w:t>Return Top 3 from Collection(s)</w:t>
+      </w:r>
+    </w:p>
+    <w:p>
+      <w:pPr>
+        <w:pStyle w:val="BodyText"/>
+      </w:pPr>
+      <w:r>
+        <w:t xml:space="preserve">This </w:t>
+      </w:r>
+      <w:r>
+        <w:t>workflow</w:t>
+      </w:r>
+      <w:r>
+        <w:t xml:space="preserve"> </w:t>
+      </w:r>
+      <w:r>
+        <w:t>combines the first two defined functions to create a workflow which will allow</w:t>
+      </w:r>
+      <w:r>
+        <w:t xml:space="preserve"> a user to submit a query in the form of a String, IP Address, Hash, DNS entry which is then used to search either the public or private collection in X-Force Exchange.</w:t>
+      </w:r>
+      <w:r>
+        <w:t xml:space="preserve"> Results, which come in the form of an array of strings, will be then passed downstream to the next part of the workflow. The top 3 results received from the output of the query will be submitted to X-Force to gather enrichment information about each one to display in the Resilient Platform as a Note</w:t>
+      </w:r>
+      <w:bookmarkStart w:id="6" w:name="_GoBack"/>
+      <w:bookmarkEnd w:id="6"/>
+      <w:r>
+        <w:t>.</w:t>
+      </w:r>
+    </w:p>
+    <w:p>
+      <w:pPr>
         <w:pStyle w:val="Heading10"/>
       </w:pPr>
     </w:p>
@@ -2045,7 +1998,7 @@
       <w:r>
         <w:t>Troubleshooting</w:t>
       </w:r>
-      <w:bookmarkEnd w:id="6"/>
+      <w:bookmarkEnd w:id="5"/>
     </w:p>
     <w:p>
       <w:pPr>
@@ -5707,6 +5660,7 @@
     <w:lsdException w:name="HTML Sample" w:semiHidden="1" w:unhideWhenUsed="1"/>
     <w:lsdException w:name="HTML Typewriter" w:semiHidden="1" w:unhideWhenUsed="1"/>
     <w:lsdException w:name="HTML Variable" w:semiHidden="1" w:unhideWhenUsed="1"/>
+    <w:lsdException w:name="Normal Table" w:semiHidden="1" w:unhideWhenUsed="1"/>
     <w:lsdException w:name="annotation subject" w:semiHidden="1" w:unhideWhenUsed="1"/>
     <w:lsdException w:name="No List" w:semiHidden="1" w:unhideWhenUsed="1"/>
     <w:lsdException w:name="Outline List 1" w:semiHidden="1" w:unhideWhenUsed="1"/>
@@ -5750,8 +5704,10 @@
     <w:lsdException w:name="Table Elegant" w:semiHidden="1" w:unhideWhenUsed="1"/>
     <w:lsdException w:name="Table Professional" w:semiHidden="1" w:unhideWhenUsed="1"/>
     <w:lsdException w:name="Table Subtle 1" w:semiHidden="1" w:unhideWhenUsed="1"/>
+    <w:lsdException w:name="Table Subtle 2" w:semiHidden="1" w:unhideWhenUsed="1"/>
     <w:lsdException w:name="Table Web 1" w:semiHidden="1" w:unhideWhenUsed="1"/>
     <w:lsdException w:name="Table Web 2" w:semiHidden="1" w:unhideWhenUsed="1"/>
+    <w:lsdException w:name="Table Web 3" w:semiHidden="1" w:unhideWhenUsed="1"/>
     <w:lsdException w:name="Balloon Text" w:semiHidden="1" w:unhideWhenUsed="1"/>
     <w:lsdException w:name="Table Grid" w:uiPriority="59"/>
     <w:lsdException w:name="Table Theme" w:semiHidden="1" w:unhideWhenUsed="1"/>
@@ -6084,6 +6040,7 @@
   <w:style w:type="character" w:default="1" w:styleId="DefaultParagraphFont">
     <w:name w:val="Default Paragraph Font"/>
     <w:uiPriority w:val="1"/>
+    <w:semiHidden/>
     <w:unhideWhenUsed/>
   </w:style>
   <w:style w:type="table" w:default="1" w:styleId="TableNormal">
@@ -6935,7 +6892,7 @@
 </file>
 
 <file path=customXml/itemProps1.xml><?xml version="1.0" encoding="utf-8"?>
-<ds:datastoreItem xmlns:ds="http://schemas.openxmlformats.org/officeDocument/2006/customXml" ds:itemID="{4616C374-EE53-8E4C-8898-6A95967AA0E0}">
+<ds:datastoreItem xmlns:ds="http://schemas.openxmlformats.org/officeDocument/2006/customXml" ds:itemID="{05086B24-7B4E-3644-B0E4-76A780138E30}">
   <ds:schemaRefs>
     <ds:schemaRef ds:uri="http://schemas.openxmlformats.org/officeDocument/2006/bibliography"/>
   </ds:schemaRefs>

</xml_diff>

<commit_message>
INT-589: Feedback from QA
Implement changes requested during QA including :
+ Workflow description updates
+ Documentation update
+ Gracefully handling bad inputs
</commit_message>
<xml_diff>
--- a/fn_xforce/doc/Resilient Integrations X-Force Function Guide.docx
+++ b/fn_xforce/doc/Resilient Integrations X-Force Function Guide.docx
@@ -181,7 +181,13 @@
         <w:rPr>
           <w:rFonts w:ascii="Times New Roman" w:eastAsia="Times New Roman" w:hAnsi="Times New Roman" w:cs="Times New Roman"/>
         </w:rPr>
-        <w:t xml:space="preserve">&lt;month&gt; </w:t>
+        <w:t>September</w:t>
+      </w:r>
+      <w:r>
+        <w:rPr>
+          <w:rFonts w:ascii="Times New Roman" w:eastAsia="Times New Roman" w:hAnsi="Times New Roman" w:cs="Times New Roman"/>
+        </w:rPr>
+        <w:t xml:space="preserve"> </w:t>
       </w:r>
       <w:r>
         <w:rPr>
@@ -291,9 +297,158 @@
     </w:p>
     <w:p>
       <w:pPr>
+        <w:pStyle w:val="Normal1"/>
+        <w:keepLines/>
+        <w:spacing w:before="180" w:after="120"/>
+        <w:rPr>
+          <w:rFonts w:ascii="Arial" w:eastAsia="Arial" w:hAnsi="Arial" w:cs="Arial"/>
+          <w:sz w:val="20"/>
+          <w:szCs w:val="20"/>
+        </w:rPr>
+      </w:pPr>
+      <w:bookmarkStart w:id="1" w:name="_GoBack"/>
+      <w:bookmarkEnd w:id="1"/>
+    </w:p>
+    <w:p>
+      <w:pPr>
+        <w:pStyle w:val="Normal1"/>
+        <w:keepLines/>
+        <w:spacing w:before="180" w:after="120"/>
+        <w:rPr>
+          <w:rFonts w:ascii="Arial" w:eastAsia="Arial" w:hAnsi="Arial" w:cs="Arial"/>
+          <w:sz w:val="20"/>
+          <w:szCs w:val="20"/>
+        </w:rPr>
+      </w:pPr>
+      <w:r>
+        <w:rPr>
+          <w:rFonts w:ascii="Arial" w:eastAsia="Arial" w:hAnsi="Arial" w:cs="Arial"/>
+          <w:sz w:val="20"/>
+          <w:szCs w:val="20"/>
+        </w:rPr>
+        <w:t xml:space="preserve">To access the X-Force Exchange </w:t>
+      </w:r>
+      <w:r>
+        <w:rPr>
+          <w:rFonts w:ascii="Arial" w:eastAsia="Arial" w:hAnsi="Arial" w:cs="Arial"/>
+          <w:sz w:val="20"/>
+          <w:szCs w:val="20"/>
+        </w:rPr>
+        <w:t xml:space="preserve">head to this </w:t>
+      </w:r>
+      <w:proofErr w:type="gramStart"/>
+      <w:r>
+        <w:rPr>
+          <w:rFonts w:ascii="Arial" w:eastAsia="Arial" w:hAnsi="Arial" w:cs="Arial"/>
+          <w:sz w:val="20"/>
+          <w:szCs w:val="20"/>
+        </w:rPr>
+        <w:t>URL :</w:t>
+      </w:r>
+      <w:proofErr w:type="gramEnd"/>
+      <w:r>
+        <w:rPr>
+          <w:rFonts w:ascii="Arial" w:eastAsia="Arial" w:hAnsi="Arial" w:cs="Arial"/>
+          <w:sz w:val="20"/>
+          <w:szCs w:val="20"/>
+        </w:rPr>
+        <w:t xml:space="preserve"> </w:t>
+      </w:r>
+    </w:p>
+    <w:p>
+      <w:pPr>
+        <w:pStyle w:val="Normal1"/>
+        <w:keepLines/>
+        <w:spacing w:before="180" w:after="120"/>
+        <w:rPr>
+          <w:rFonts w:ascii="Arial" w:eastAsia="Arial" w:hAnsi="Arial" w:cs="Arial"/>
+          <w:sz w:val="20"/>
+          <w:szCs w:val="20"/>
+        </w:rPr>
+      </w:pPr>
+      <w:hyperlink r:id="rId10" w:history="1">
+        <w:r>
+          <w:rPr>
+            <w:rStyle w:val="Hyperlink"/>
+            <w:rFonts w:ascii="Arial" w:eastAsia="Arial" w:hAnsi="Arial" w:cs="Arial"/>
+            <w:sz w:val="20"/>
+            <w:szCs w:val="20"/>
+          </w:rPr>
+          <w:t>https://exchange.xforce.ibmcloud.com/</w:t>
+        </w:r>
+      </w:hyperlink>
+    </w:p>
+    <w:p>
+      <w:pPr>
+        <w:pStyle w:val="Normal1"/>
+        <w:keepLines/>
+        <w:spacing w:before="180" w:after="120"/>
+        <w:rPr>
+          <w:rFonts w:ascii="Arial" w:eastAsia="Arial" w:hAnsi="Arial" w:cs="Arial"/>
+          <w:sz w:val="20"/>
+          <w:szCs w:val="20"/>
+        </w:rPr>
+      </w:pPr>
+      <w:r>
+        <w:rPr>
+          <w:rFonts w:ascii="Arial" w:eastAsia="Arial" w:hAnsi="Arial" w:cs="Arial"/>
+          <w:sz w:val="20"/>
+          <w:szCs w:val="20"/>
+        </w:rPr>
+        <w:t xml:space="preserve">API Docs can be found at this </w:t>
+      </w:r>
+      <w:proofErr w:type="gramStart"/>
+      <w:r>
+        <w:rPr>
+          <w:rFonts w:ascii="Arial" w:eastAsia="Arial" w:hAnsi="Arial" w:cs="Arial"/>
+          <w:sz w:val="20"/>
+          <w:szCs w:val="20"/>
+        </w:rPr>
+        <w:t>URL :</w:t>
+      </w:r>
+      <w:proofErr w:type="gramEnd"/>
+    </w:p>
+    <w:p>
+      <w:pPr>
+        <w:pStyle w:val="Normal1"/>
+        <w:keepLines/>
+        <w:spacing w:before="180" w:after="120"/>
+        <w:rPr>
+          <w:rFonts w:ascii="Arial" w:eastAsia="Arial" w:hAnsi="Arial" w:cs="Arial"/>
+          <w:sz w:val="20"/>
+          <w:szCs w:val="20"/>
+        </w:rPr>
+      </w:pPr>
+      <w:hyperlink r:id="rId11" w:history="1">
+        <w:r>
+          <w:rPr>
+            <w:rStyle w:val="Hyperlink"/>
+            <w:rFonts w:ascii="Arial" w:eastAsia="Arial" w:hAnsi="Arial" w:cs="Arial"/>
+            <w:sz w:val="20"/>
+            <w:szCs w:val="20"/>
+          </w:rPr>
+          <w:t>https://api.xforce.ibmcloud.com/doc/</w:t>
+        </w:r>
+      </w:hyperlink>
+    </w:p>
+    <w:p>
+      <w:pPr>
+        <w:pStyle w:val="Normal1"/>
+        <w:keepLines/>
+        <w:spacing w:before="180" w:after="120"/>
+        <w:rPr>
+          <w:rFonts w:ascii="Arial" w:eastAsia="Arial" w:hAnsi="Arial" w:cs="Arial"/>
+          <w:sz w:val="20"/>
+          <w:szCs w:val="20"/>
+        </w:rPr>
+      </w:pPr>
+    </w:p>
+    <w:p>
+      <w:pPr>
         <w:pStyle w:val="Heading10"/>
       </w:pPr>
       <w:r>
+        <w:lastRenderedPageBreak/>
         <w:t>Installation</w:t>
       </w:r>
     </w:p>
@@ -302,7 +457,7 @@
         <w:pStyle w:val="BodyText"/>
         <w:keepNext/>
       </w:pPr>
-      <w:bookmarkStart w:id="1" w:name="_Toc510253265"/>
+      <w:bookmarkStart w:id="2" w:name="_Toc510253265"/>
       <w:r>
         <w:rPr>
           <w:rFonts w:cs="Arial"/>
@@ -343,10 +498,18 @@
         <w:t>You have a Resilient account to use for the integrations. T</w:t>
       </w:r>
       <w:r>
-        <w:t>his can be any account that has the permission to view and modify administrator and customization settings</w:t>
-      </w:r>
-      <w:r>
-        <w:t>, and read and update incidents</w:t>
+        <w:t xml:space="preserve">his can be any account that has the permission to view and modify administrator and customization </w:t>
+      </w:r>
+      <w:proofErr w:type="gramStart"/>
+      <w:r>
+        <w:t>settings</w:t>
+      </w:r>
+      <w:r>
+        <w:t>, and</w:t>
+      </w:r>
+      <w:proofErr w:type="gramEnd"/>
+      <w:r>
+        <w:t xml:space="preserve"> read and update incidents</w:t>
       </w:r>
       <w:r>
         <w:t>. You need to know the account username and password.</w:t>
@@ -368,12 +531,11 @@
       <w:pPr>
         <w:pStyle w:val="Heading20"/>
       </w:pPr>
-      <w:bookmarkStart w:id="2" w:name="_Toc509305886"/>
-      <w:r>
-        <w:lastRenderedPageBreak/>
+      <w:bookmarkStart w:id="3" w:name="_Toc509305886"/>
+      <w:r>
         <w:t>Install the Python components</w:t>
       </w:r>
-      <w:bookmarkEnd w:id="2"/>
+      <w:bookmarkEnd w:id="3"/>
     </w:p>
     <w:p>
       <w:pPr>
@@ -432,8 +594,13 @@
         <w:ind w:left="547"/>
         <w:contextualSpacing/>
       </w:pPr>
-      <w:r>
-        <w:t>sudo pip install --upgrade pip</w:t>
+      <w:proofErr w:type="spellStart"/>
+      <w:r>
+        <w:t>sudo</w:t>
+      </w:r>
+      <w:proofErr w:type="spellEnd"/>
+      <w:r>
+        <w:t xml:space="preserve"> pip install --upgrade pip</w:t>
       </w:r>
     </w:p>
     <w:p>
@@ -442,9 +609,19 @@
         <w:ind w:left="547"/>
         <w:contextualSpacing/>
       </w:pPr>
-      <w:r>
-        <w:t>sudo pip install --upgrade setuptools</w:t>
-      </w:r>
+      <w:proofErr w:type="spellStart"/>
+      <w:r>
+        <w:t>sudo</w:t>
+      </w:r>
+      <w:proofErr w:type="spellEnd"/>
+      <w:r>
+        <w:t xml:space="preserve"> pip install --upgrade </w:t>
+      </w:r>
+      <w:proofErr w:type="spellStart"/>
+      <w:r>
+        <w:t>setuptools</w:t>
+      </w:r>
+      <w:proofErr w:type="spellEnd"/>
     </w:p>
     <w:p>
       <w:pPr>
@@ -452,8 +629,13 @@
         <w:ind w:left="547"/>
         <w:contextualSpacing/>
       </w:pPr>
-      <w:r>
-        <w:t>sudo pip install --upgrade resilient-circuits</w:t>
+      <w:proofErr w:type="spellStart"/>
+      <w:r>
+        <w:t>sudo</w:t>
+      </w:r>
+      <w:proofErr w:type="spellEnd"/>
+      <w:r>
+        <w:t xml:space="preserve"> pip install --upgrade resilient-circuits</w:t>
       </w:r>
     </w:p>
     <w:p>
@@ -485,8 +667,13 @@
           <w:lang w:val="en-GB"/>
         </w:rPr>
       </w:pPr>
-      <w:r>
-        <w:t>sudo pip install --upgrade fn_xforce-1.0.0.zip</w:t>
+      <w:proofErr w:type="spellStart"/>
+      <w:r>
+        <w:t>sudo</w:t>
+      </w:r>
+      <w:proofErr w:type="spellEnd"/>
+      <w:r>
+        <w:t xml:space="preserve"> pip install --upgrade fn_xforce-1.0.0.zip</w:t>
       </w:r>
     </w:p>
     <w:p>
@@ -570,7 +757,23 @@
           <w:rFonts w:cs="Arial"/>
           <w:color w:val="000000"/>
         </w:rPr>
-        <w:t xml:space="preserve">Using sudo, </w:t>
+        <w:t xml:space="preserve">Using </w:t>
+      </w:r>
+      <w:proofErr w:type="spellStart"/>
+      <w:r>
+        <w:rPr>
+          <w:rFonts w:cs="Arial"/>
+          <w:color w:val="000000"/>
+        </w:rPr>
+        <w:t>sudo</w:t>
+      </w:r>
+      <w:proofErr w:type="spellEnd"/>
+      <w:r>
+        <w:rPr>
+          <w:rFonts w:cs="Arial"/>
+          <w:color w:val="000000"/>
+        </w:rPr>
+        <w:t xml:space="preserve">, </w:t>
       </w:r>
       <w:r>
         <w:rPr>
@@ -586,8 +789,21 @@
         <w:keepNext/>
         <w:ind w:left="720"/>
       </w:pPr>
-      <w:r>
-        <w:t>sudo su - integration</w:t>
+      <w:proofErr w:type="spellStart"/>
+      <w:r>
+        <w:t>sudo</w:t>
+      </w:r>
+      <w:proofErr w:type="spellEnd"/>
+      <w:r>
+        <w:t xml:space="preserve"> </w:t>
+      </w:r>
+      <w:proofErr w:type="spellStart"/>
+      <w:r>
+        <w:t>su</w:t>
+      </w:r>
+      <w:proofErr w:type="spellEnd"/>
+      <w:r>
+        <w:t xml:space="preserve"> - integration</w:t>
       </w:r>
     </w:p>
     <w:p>
@@ -755,20 +971,36 @@
           <w:rFonts w:cs="Arial"/>
           <w:color w:val="000000"/>
         </w:rPr>
-        <w:t>In the [fn</w:t>
-      </w:r>
+        <w:t>In the [</w:t>
+      </w:r>
+      <w:proofErr w:type="spellStart"/>
       <w:r>
         <w:rPr>
           <w:rFonts w:cs="Arial"/>
           <w:color w:val="000000"/>
         </w:rPr>
-        <w:t>_xforce]</w:t>
+        <w:t>fn</w:t>
       </w:r>
       <w:r>
         <w:rPr>
           <w:rFonts w:cs="Arial"/>
           <w:color w:val="000000"/>
         </w:rPr>
+        <w:t>_xforce</w:t>
+      </w:r>
+      <w:proofErr w:type="spellEnd"/>
+      <w:r>
+        <w:rPr>
+          <w:rFonts w:cs="Arial"/>
+          <w:color w:val="000000"/>
+        </w:rPr>
+        <w:t>]</w:t>
+      </w:r>
+      <w:r>
+        <w:rPr>
+          <w:rFonts w:cs="Arial"/>
+          <w:color w:val="000000"/>
+        </w:rPr>
         <w:t xml:space="preserve"> section, edit the settings as follows:</w:t>
       </w:r>
     </w:p>
@@ -777,8 +1009,13 @@
         <w:pStyle w:val="Code0"/>
         <w:ind w:left="720"/>
       </w:pPr>
-      <w:r>
-        <w:t>xforce_apikey = &lt;YOUR_API_KEY&gt;</w:t>
+      <w:proofErr w:type="spellStart"/>
+      <w:r>
+        <w:t>xforce_apikey</w:t>
+      </w:r>
+      <w:proofErr w:type="spellEnd"/>
+      <w:r>
+        <w:t xml:space="preserve"> = &lt;YOUR_API_KEY&gt;</w:t>
       </w:r>
     </w:p>
     <w:p>
@@ -786,8 +1023,13 @@
         <w:pStyle w:val="Code0"/>
         <w:ind w:left="720"/>
       </w:pPr>
-      <w:r>
-        <w:t>xforce_password = &lt;YOUR_API_PASSWORD&gt;</w:t>
+      <w:proofErr w:type="spellStart"/>
+      <w:r>
+        <w:t>xforce_password</w:t>
+      </w:r>
+      <w:proofErr w:type="spellEnd"/>
+      <w:r>
+        <w:t xml:space="preserve"> = &lt;YOUR_API_PASSWORD&gt;</w:t>
       </w:r>
     </w:p>
     <w:p>
@@ -795,8 +1037,14 @@
         <w:pStyle w:val="Code0"/>
         <w:ind w:left="720"/>
       </w:pPr>
-      <w:r>
-        <w:t>xforce_https_proxy = &lt;YOUR_PROXY_URL&gt;</w:t>
+      <w:proofErr w:type="spellStart"/>
+      <w:r>
+        <w:lastRenderedPageBreak/>
+        <w:t>xforce_https_proxy</w:t>
+      </w:r>
+      <w:proofErr w:type="spellEnd"/>
+      <w:r>
+        <w:t xml:space="preserve"> = &lt;YOUR_PROXY_URL&gt;</w:t>
       </w:r>
     </w:p>
     <w:p>
@@ -804,8 +1052,13 @@
         <w:pStyle w:val="Code0"/>
         <w:ind w:left="720"/>
       </w:pPr>
-      <w:r>
-        <w:t>xforce_http_proxy = &lt;YOUR_PROXY_URL&gt;</w:t>
+      <w:proofErr w:type="spellStart"/>
+      <w:r>
+        <w:t>xforce_http_proxy</w:t>
+      </w:r>
+      <w:proofErr w:type="spellEnd"/>
+      <w:r>
+        <w:t xml:space="preserve"> = &lt;YOUR_PROXY_URL&gt;</w:t>
       </w:r>
     </w:p>
     <w:p>
@@ -813,33 +1066,39 @@
         <w:pStyle w:val="Code0"/>
         <w:ind w:left="720"/>
       </w:pPr>
-      <w:r>
-        <w:t>xforce_</w:t>
-      </w:r>
-      <w:r>
-        <w:t>base_url</w:t>
-      </w:r>
-      <w:r>
-        <w:t xml:space="preserve"> = &lt;</w:t>
-      </w:r>
-      <w:r>
-        <w:t>XFORCE</w:t>
-      </w:r>
-      <w:r>
-        <w:t>_</w:t>
-      </w:r>
-      <w:r>
-        <w:t>BASE</w:t>
-      </w:r>
-      <w:r>
-        <w:t>_URL&gt;</w:t>
-      </w:r>
-    </w:p>
-    <w:p>
-      <w:pPr>
-        <w:pStyle w:val="Code0"/>
-        <w:ind w:left="720"/>
-      </w:pPr>
+      <w:proofErr w:type="spellStart"/>
+      <w:r>
+        <w:t>xforce_base_url</w:t>
+      </w:r>
+      <w:proofErr w:type="spellEnd"/>
+      <w:r>
+        <w:t xml:space="preserve"> = </w:t>
+      </w:r>
+      <w:r>
+        <w:t>https://api.xforce.ibmcloud.com</w:t>
+      </w:r>
+    </w:p>
+    <w:p>
+      <w:pPr>
+        <w:pStyle w:val="BodyText"/>
+      </w:pPr>
+      <w:r>
+        <w:rPr>
+          <w:b/>
+        </w:rPr>
+        <w:t>Note</w:t>
+      </w:r>
+      <w:r>
+        <w:t xml:space="preserve">: The </w:t>
+      </w:r>
+      <w:proofErr w:type="spellStart"/>
+      <w:r>
+        <w:t>xforce_base_url</w:t>
+      </w:r>
+      <w:proofErr w:type="spellEnd"/>
+      <w:r>
+        <w:t xml:space="preserve"> is provided by default and is the official URL for the X-Force Exchange API.</w:t>
+      </w:r>
     </w:p>
     <w:p>
       <w:pPr>
@@ -854,10 +1113,18 @@
         <w:pStyle w:val="BodyText"/>
       </w:pPr>
       <w:r>
-        <w:t>The package contains function definitions that you can use in workflows, and includes example workflows and rules that show how to use these functions.</w:t>
-      </w:r>
-    </w:p>
-    <w:bookmarkEnd w:id="1"/>
+        <w:t xml:space="preserve">The package contains function definitions that you can use in </w:t>
+      </w:r>
+      <w:proofErr w:type="gramStart"/>
+      <w:r>
+        <w:t>workflows, and</w:t>
+      </w:r>
+      <w:proofErr w:type="gramEnd"/>
+      <w:r>
+        <w:t xml:space="preserve"> includes example workflows and rules that show how to use these functions.</w:t>
+      </w:r>
+    </w:p>
+    <w:bookmarkEnd w:id="2"/>
     <w:p>
       <w:pPr>
         <w:pStyle w:val="BodyText"/>
@@ -909,7 +1176,6 @@
         <w:pStyle w:val="Heading20"/>
       </w:pPr>
       <w:r>
-        <w:lastRenderedPageBreak/>
         <w:t>Run the integration framework</w:t>
       </w:r>
     </w:p>
@@ -1060,7 +1326,39 @@
           <w:rFonts w:cs="Arial"/>
           <w:color w:val="000000"/>
         </w:rPr>
-        <w:t>automatically run at startup. On a Red Hat appliance, this is done using a systemd unit file such as the one below. You may need to change the paths to your working directory and app.config.</w:t>
+        <w:t xml:space="preserve">automatically run at startup. On a Red Hat appliance, this is done using a </w:t>
+      </w:r>
+      <w:proofErr w:type="spellStart"/>
+      <w:r>
+        <w:rPr>
+          <w:rFonts w:cs="Arial"/>
+          <w:color w:val="000000"/>
+        </w:rPr>
+        <w:t>systemd</w:t>
+      </w:r>
+      <w:proofErr w:type="spellEnd"/>
+      <w:r>
+        <w:rPr>
+          <w:rFonts w:cs="Arial"/>
+          <w:color w:val="000000"/>
+        </w:rPr>
+        <w:t xml:space="preserve"> unit file such as the one below. You may need to change the paths to your working directory and </w:t>
+      </w:r>
+      <w:proofErr w:type="spellStart"/>
+      <w:r>
+        <w:rPr>
+          <w:rFonts w:cs="Arial"/>
+          <w:color w:val="000000"/>
+        </w:rPr>
+        <w:t>app.config</w:t>
+      </w:r>
+      <w:proofErr w:type="spellEnd"/>
+      <w:r>
+        <w:rPr>
+          <w:rFonts w:cs="Arial"/>
+          <w:color w:val="000000"/>
+        </w:rPr>
+        <w:t>.</w:t>
       </w:r>
     </w:p>
     <w:p>
@@ -1083,12 +1381,22 @@
         </w:rPr>
         <w:t xml:space="preserve">The unit file must be named </w:t>
       </w:r>
+      <w:proofErr w:type="spellStart"/>
       <w:r>
         <w:rPr>
           <w:rFonts w:ascii="Courier New" w:hAnsi="Courier New" w:cs="Courier New"/>
         </w:rPr>
-        <w:t>resilient_circuits.service</w:t>
-      </w:r>
+        <w:t>resilient_</w:t>
+      </w:r>
+      <w:proofErr w:type="gramStart"/>
+      <w:r>
+        <w:rPr>
+          <w:rFonts w:ascii="Courier New" w:hAnsi="Courier New" w:cs="Courier New"/>
+        </w:rPr>
+        <w:t>circuits.service</w:t>
+      </w:r>
+      <w:proofErr w:type="spellEnd"/>
+      <w:proofErr w:type="gramEnd"/>
       <w:r>
         <w:rPr>
           <w:rFonts w:cs="Arial"/>
@@ -1101,9 +1409,35 @@
       <w:pPr>
         <w:pStyle w:val="Code0"/>
       </w:pPr>
-      <w:r>
-        <w:t>sudo vi /etc/systemd/system/resilient_circuits.service</w:t>
-      </w:r>
+      <w:proofErr w:type="spellStart"/>
+      <w:r>
+        <w:t>sudo</w:t>
+      </w:r>
+      <w:proofErr w:type="spellEnd"/>
+      <w:r>
+        <w:t xml:space="preserve"> vi /</w:t>
+      </w:r>
+      <w:proofErr w:type="spellStart"/>
+      <w:r>
+        <w:t>etc</w:t>
+      </w:r>
+      <w:proofErr w:type="spellEnd"/>
+      <w:r>
+        <w:t>/</w:t>
+      </w:r>
+      <w:proofErr w:type="spellStart"/>
+      <w:r>
+        <w:t>systemd</w:t>
+      </w:r>
+      <w:proofErr w:type="spellEnd"/>
+      <w:r>
+        <w:t>/system/</w:t>
+      </w:r>
+      <w:proofErr w:type="spellStart"/>
+      <w:r>
+        <w:t>resilient_circuits.service</w:t>
+      </w:r>
+      <w:proofErr w:type="spellEnd"/>
     </w:p>
     <w:p>
       <w:pPr>
@@ -1153,14 +1487,24 @@
         <w:br/>
       </w:r>
       <w:r>
-        <w:t>After=resilient.service</w:t>
-      </w:r>
+        <w:t>After=</w:t>
+      </w:r>
+      <w:proofErr w:type="spellStart"/>
+      <w:r>
+        <w:t>resilient.service</w:t>
+      </w:r>
+      <w:proofErr w:type="spellEnd"/>
       <w:r>
         <w:br/>
       </w:r>
       <w:r>
-        <w:t>Requires=resilient.service</w:t>
-      </w:r>
+        <w:t>Requires=</w:t>
+      </w:r>
+      <w:proofErr w:type="spellStart"/>
+      <w:r>
+        <w:t>resilient.service</w:t>
+      </w:r>
+      <w:proofErr w:type="spellEnd"/>
     </w:p>
     <w:p>
       <w:pPr>
@@ -1185,14 +1529,32 @@
       <w:r>
         <w:br/>
       </w:r>
-      <w:r>
-        <w:t>WorkingDirectory=/home/integration</w:t>
+      <w:proofErr w:type="spellStart"/>
+      <w:r>
+        <w:t>WorkingDirectory</w:t>
+      </w:r>
+      <w:proofErr w:type="spellEnd"/>
+      <w:r>
+        <w:t>=/home/integration</w:t>
       </w:r>
       <w:r>
         <w:br/>
       </w:r>
-      <w:r>
-        <w:t>ExecStart=/usr/local/bin/resilient-circuits run</w:t>
+      <w:proofErr w:type="spellStart"/>
+      <w:r>
+        <w:t>ExecStart</w:t>
+      </w:r>
+      <w:proofErr w:type="spellEnd"/>
+      <w:r>
+        <w:t>=/</w:t>
+      </w:r>
+      <w:proofErr w:type="spellStart"/>
+      <w:r>
+        <w:t>usr</w:t>
+      </w:r>
+      <w:proofErr w:type="spellEnd"/>
+      <w:r>
+        <w:t>/local/bin/resilient-circuits run</w:t>
       </w:r>
       <w:r>
         <w:br/>
@@ -1203,8 +1565,13 @@
       <w:r>
         <w:br/>
       </w:r>
-      <w:r>
-        <w:t>TimeoutSec=10</w:t>
+      <w:proofErr w:type="spellStart"/>
+      <w:r>
+        <w:t>TimeoutSec</w:t>
+      </w:r>
+      <w:proofErr w:type="spellEnd"/>
+      <w:r>
+        <w:t>=10</w:t>
       </w:r>
       <w:r>
         <w:br/>
@@ -1216,6 +1583,7 @@
         <w:br/>
       </w:r>
       <w:r>
+        <w:lastRenderedPageBreak/>
         <w:t>Environment=APP_LOCK_FILE=/home/integration/.r</w:t>
       </w:r>
       <w:r>
@@ -1233,9 +1601,21 @@
       <w:r>
         <w:br/>
       </w:r>
-      <w:r>
-        <w:t>WantedBy=multi-user.target</w:t>
-      </w:r>
+      <w:proofErr w:type="spellStart"/>
+      <w:r>
+        <w:t>WantedBy</w:t>
+      </w:r>
+      <w:proofErr w:type="spellEnd"/>
+      <w:r>
+        <w:t>=multi-</w:t>
+      </w:r>
+      <w:proofErr w:type="spellStart"/>
+      <w:proofErr w:type="gramStart"/>
+      <w:r>
+        <w:t>user.target</w:t>
+      </w:r>
+      <w:proofErr w:type="spellEnd"/>
+      <w:proofErr w:type="gramEnd"/>
     </w:p>
     <w:p>
       <w:pPr>
@@ -1276,9 +1656,43 @@
       <w:pPr>
         <w:pStyle w:val="Code0"/>
       </w:pPr>
-      <w:r>
-        <w:t>sudo chmod 664 /etc/systemd/system/resilient_circuits.service</w:t>
-      </w:r>
+      <w:proofErr w:type="spellStart"/>
+      <w:r>
+        <w:t>sudo</w:t>
+      </w:r>
+      <w:proofErr w:type="spellEnd"/>
+      <w:r>
+        <w:t xml:space="preserve"> </w:t>
+      </w:r>
+      <w:proofErr w:type="spellStart"/>
+      <w:r>
+        <w:t>chmod</w:t>
+      </w:r>
+      <w:proofErr w:type="spellEnd"/>
+      <w:r>
+        <w:t xml:space="preserve"> 664 /</w:t>
+      </w:r>
+      <w:proofErr w:type="spellStart"/>
+      <w:r>
+        <w:t>etc</w:t>
+      </w:r>
+      <w:proofErr w:type="spellEnd"/>
+      <w:r>
+        <w:t>/</w:t>
+      </w:r>
+      <w:proofErr w:type="spellStart"/>
+      <w:r>
+        <w:t>systemd</w:t>
+      </w:r>
+      <w:proofErr w:type="spellEnd"/>
+      <w:r>
+        <w:t>/system/</w:t>
+      </w:r>
+      <w:proofErr w:type="spellStart"/>
+      <w:r>
+        <w:t>resilient_circuits.service</w:t>
+      </w:r>
+      <w:proofErr w:type="spellEnd"/>
     </w:p>
     <w:p>
       <w:pPr>
@@ -1293,71 +1707,148 @@
           <w:color w:val="000000"/>
         </w:rPr>
       </w:pPr>
-      <w:bookmarkStart w:id="3" w:name="_Toc510253268"/>
+      <w:bookmarkStart w:id="4" w:name="_Toc510253268"/>
       <w:r>
         <w:rPr>
           <w:rFonts w:cs="Arial"/>
           <w:color w:val="000000"/>
         </w:rPr>
-        <w:t>Use the systemctl command to manually start, stop, restart and return status on the service:</w:t>
-      </w:r>
-    </w:p>
-    <w:p>
-      <w:pPr>
-        <w:pStyle w:val="Code0"/>
-      </w:pPr>
-      <w:r>
-        <w:t>sudo systemctl resilient_circuits [start|stop|restart|status]</w:t>
-      </w:r>
-    </w:p>
-    <w:p>
-      <w:pPr>
-        <w:pStyle w:val="BodyText"/>
+        <w:t xml:space="preserve">Use the </w:t>
+      </w:r>
+      <w:proofErr w:type="spellStart"/>
+      <w:r>
         <w:rPr>
           <w:rFonts w:cs="Arial"/>
           <w:color w:val="000000"/>
         </w:rPr>
-      </w:pPr>
+        <w:t>systemctl</w:t>
+      </w:r>
+      <w:proofErr w:type="spellEnd"/>
       <w:r>
         <w:rPr>
           <w:rFonts w:cs="Arial"/>
           <w:color w:val="000000"/>
         </w:rPr>
-        <w:t>You can view l</w:t>
-      </w:r>
-      <w:r>
+        <w:t xml:space="preserve"> command to manually start, stop, restart and return status on the service:</w:t>
+      </w:r>
+    </w:p>
+    <w:p>
+      <w:pPr>
+        <w:pStyle w:val="Code0"/>
+      </w:pPr>
+      <w:proofErr w:type="spellStart"/>
+      <w:r>
+        <w:t>sudo</w:t>
+      </w:r>
+      <w:proofErr w:type="spellEnd"/>
+      <w:r>
+        <w:t xml:space="preserve"> </w:t>
+      </w:r>
+      <w:proofErr w:type="spellStart"/>
+      <w:r>
+        <w:t>systemctl</w:t>
+      </w:r>
+      <w:proofErr w:type="spellEnd"/>
+      <w:r>
+        <w:t xml:space="preserve"> </w:t>
+      </w:r>
+      <w:proofErr w:type="spellStart"/>
+      <w:r>
+        <w:t>resilient_circuits</w:t>
+      </w:r>
+      <w:proofErr w:type="spellEnd"/>
+      <w:r>
+        <w:t xml:space="preserve"> [</w:t>
+      </w:r>
+      <w:proofErr w:type="spellStart"/>
+      <w:r>
+        <w:t>start|stop|restart|status</w:t>
+      </w:r>
+      <w:proofErr w:type="spellEnd"/>
+      <w:r>
+        <w:t>]</w:t>
+      </w:r>
+    </w:p>
+    <w:p>
+      <w:pPr>
+        <w:pStyle w:val="BodyText"/>
         <w:rPr>
           <w:rFonts w:cs="Arial"/>
           <w:color w:val="000000"/>
         </w:rPr>
-        <w:t xml:space="preserve">og files for systemd and the resilient-circuits service </w:t>
-      </w:r>
+      </w:pPr>
       <w:r>
         <w:rPr>
           <w:rFonts w:cs="Arial"/>
           <w:color w:val="000000"/>
         </w:rPr>
-        <w:t>using</w:t>
+        <w:t>You can view l</w:t>
       </w:r>
       <w:r>
         <w:rPr>
           <w:rFonts w:cs="Arial"/>
           <w:color w:val="000000"/>
         </w:rPr>
-        <w:t xml:space="preserve"> the journalctl command</w:t>
-      </w:r>
+        <w:t xml:space="preserve">og files for </w:t>
+      </w:r>
+      <w:proofErr w:type="spellStart"/>
       <w:r>
         <w:rPr>
           <w:rFonts w:cs="Arial"/>
           <w:color w:val="000000"/>
         </w:rPr>
-        <w:t>, as follows</w:t>
-      </w:r>
+        <w:t>systemd</w:t>
+      </w:r>
+      <w:proofErr w:type="spellEnd"/>
       <w:r>
         <w:rPr>
           <w:rFonts w:cs="Arial"/>
           <w:color w:val="000000"/>
         </w:rPr>
+        <w:t xml:space="preserve"> and the resilient-circuits service </w:t>
+      </w:r>
+      <w:r>
+        <w:rPr>
+          <w:rFonts w:cs="Arial"/>
+          <w:color w:val="000000"/>
+        </w:rPr>
+        <w:t>using</w:t>
+      </w:r>
+      <w:r>
+        <w:rPr>
+          <w:rFonts w:cs="Arial"/>
+          <w:color w:val="000000"/>
+        </w:rPr>
+        <w:t xml:space="preserve"> the </w:t>
+      </w:r>
+      <w:proofErr w:type="spellStart"/>
+      <w:r>
+        <w:rPr>
+          <w:rFonts w:cs="Arial"/>
+          <w:color w:val="000000"/>
+        </w:rPr>
+        <w:t>journalctl</w:t>
+      </w:r>
+      <w:proofErr w:type="spellEnd"/>
+      <w:r>
+        <w:rPr>
+          <w:rFonts w:cs="Arial"/>
+          <w:color w:val="000000"/>
+        </w:rPr>
+        <w:t xml:space="preserve"> command</w:t>
+      </w:r>
+      <w:r>
+        <w:rPr>
+          <w:rFonts w:cs="Arial"/>
+          <w:color w:val="000000"/>
+        </w:rPr>
+        <w:t>, as follows</w:t>
+      </w:r>
+      <w:r>
+        <w:rPr>
+          <w:rFonts w:cs="Arial"/>
+          <w:color w:val="000000"/>
+        </w:rPr>
         <w:t>:</w:t>
       </w:r>
     </w:p>
@@ -1365,11 +1856,32 @@
       <w:pPr>
         <w:pStyle w:val="Code0"/>
       </w:pPr>
-      <w:r>
-        <w:t>sudo journalct</w:t>
-      </w:r>
-      <w:r>
-        <w:t>l -u resilient_circuits --since "</w:t>
+      <w:proofErr w:type="spellStart"/>
+      <w:r>
+        <w:t>sudo</w:t>
+      </w:r>
+      <w:proofErr w:type="spellEnd"/>
+      <w:r>
+        <w:t xml:space="preserve"> </w:t>
+      </w:r>
+      <w:proofErr w:type="spellStart"/>
+      <w:r>
+        <w:t>journalct</w:t>
+      </w:r>
+      <w:r>
+        <w:t>l</w:t>
+      </w:r>
+      <w:proofErr w:type="spellEnd"/>
+      <w:r>
+        <w:t xml:space="preserve"> -u </w:t>
+      </w:r>
+      <w:proofErr w:type="spellStart"/>
+      <w:r>
+        <w:t>resilient_circuits</w:t>
+      </w:r>
+      <w:proofErr w:type="spellEnd"/>
+      <w:r>
+        <w:t xml:space="preserve"> --since "</w:t>
       </w:r>
       <w:r>
         <w:t>2 hours ag</w:t>
@@ -1387,10 +1899,9 @@
           <w:sz w:val="20"/>
         </w:rPr>
       </w:pPr>
-      <w:bookmarkStart w:id="4" w:name="_Toc510253272"/>
-      <w:bookmarkEnd w:id="3"/>
-      <w:r>
-        <w:lastRenderedPageBreak/>
+      <w:bookmarkStart w:id="5" w:name="_Toc510253272"/>
+      <w:bookmarkEnd w:id="4"/>
+      <w:r>
         <w:t>Function Descriptions</w:t>
       </w:r>
     </w:p>
@@ -1442,7 +1953,7 @@
                     <pic:cNvPicPr/>
                   </pic:nvPicPr>
                   <pic:blipFill>
-                    <a:blip r:embed="rId10"/>
+                    <a:blip r:embed="rId12"/>
                     <a:stretch>
                       <a:fillRect/>
                     </a:stretch>
@@ -1493,27 +2004,36 @@
         <w:pStyle w:val="BodyText"/>
       </w:pPr>
       <w:r>
-        <w:t>This function takes in a parameter of a collectionID to be searched. The function then creates a connection to the X-Force REST API and attempts to gather collection information using the provided ID. The return result is saved as a note in this example workflow.</w:t>
+        <w:t xml:space="preserve">This function takes in a parameter of a </w:t>
+      </w:r>
+      <w:proofErr w:type="spellStart"/>
+      <w:r>
+        <w:t>collectionID</w:t>
+      </w:r>
+      <w:proofErr w:type="spellEnd"/>
+      <w:r>
+        <w:t xml:space="preserve"> to be searched. The function then creates a connection to the X-Force REST API and attempts to gather collection information using the provided ID. The return result is saved as a note in this example workflow.</w:t>
       </w:r>
     </w:p>
     <w:tbl>
       <w:tblPr>
         <w:tblStyle w:val="TableGrid"/>
-        <w:tblW w:w="8627" w:type="dxa"/>
+        <w:tblW w:w="7730" w:type="dxa"/>
         <w:tblLook w:val="04A0" w:firstRow="1" w:lastRow="0" w:firstColumn="1" w:lastColumn="0" w:noHBand="0" w:noVBand="1"/>
       </w:tblPr>
       <w:tblGrid>
-        <w:gridCol w:w="2593"/>
-        <w:gridCol w:w="1900"/>
-        <w:gridCol w:w="4134"/>
+        <w:gridCol w:w="2377"/>
+        <w:gridCol w:w="967"/>
+        <w:gridCol w:w="3889"/>
+        <w:gridCol w:w="1228"/>
       </w:tblGrid>
       <w:tr>
         <w:trPr>
-          <w:trHeight w:val="285"/>
+          <w:trHeight w:val="309"/>
         </w:trPr>
         <w:tc>
           <w:tcPr>
-            <w:tcW w:w="2593" w:type="dxa"/>
+            <w:tcW w:w="2379" w:type="dxa"/>
             <w:shd w:val="clear" w:color="auto" w:fill="C2D69B" w:themeFill="accent3" w:themeFillTint="99"/>
           </w:tcPr>
           <w:p>
@@ -1535,7 +2055,7 @@
         </w:tc>
         <w:tc>
           <w:tcPr>
-            <w:tcW w:w="1900" w:type="dxa"/>
+            <w:tcW w:w="1012" w:type="dxa"/>
             <w:shd w:val="clear" w:color="auto" w:fill="C2D69B" w:themeFill="accent3" w:themeFillTint="99"/>
           </w:tcPr>
           <w:p>
@@ -1557,7 +2077,7 @@
         </w:tc>
         <w:tc>
           <w:tcPr>
-            <w:tcW w:w="4134" w:type="dxa"/>
+            <w:tcW w:w="3889" w:type="dxa"/>
             <w:shd w:val="clear" w:color="auto" w:fill="C2D69B" w:themeFill="accent3" w:themeFillTint="99"/>
           </w:tcPr>
           <w:p>
@@ -1577,14 +2097,36 @@
             </w:r>
           </w:p>
         </w:tc>
+        <w:tc>
+          <w:tcPr>
+            <w:tcW w:w="450" w:type="dxa"/>
+            <w:shd w:val="clear" w:color="auto" w:fill="C2D69B" w:themeFill="accent3" w:themeFillTint="99"/>
+          </w:tcPr>
+          <w:p>
+            <w:pPr>
+              <w:pStyle w:val="BodyText"/>
+              <w:keepNext/>
+              <w:jc w:val="center"/>
+              <w:rPr>
+                <w:b/>
+              </w:rPr>
+            </w:pPr>
+            <w:r>
+              <w:rPr>
+                <w:b/>
+              </w:rPr>
+              <w:t>Mandatory</w:t>
+            </w:r>
+          </w:p>
+        </w:tc>
       </w:tr>
       <w:tr>
         <w:trPr>
-          <w:trHeight w:val="407"/>
+          <w:trHeight w:val="441"/>
         </w:trPr>
         <w:tc>
           <w:tcPr>
-            <w:tcW w:w="2593" w:type="dxa"/>
+            <w:tcW w:w="2379" w:type="dxa"/>
           </w:tcPr>
           <w:p>
             <w:pPr>
@@ -1594,6 +2136,7 @@
                 <w:b/>
               </w:rPr>
             </w:pPr>
+            <w:proofErr w:type="spellStart"/>
             <w:r>
               <w:rPr>
                 <w:rFonts w:ascii="Courier New" w:hAnsi="Courier New" w:cs="Courier New"/>
@@ -1602,11 +2145,12 @@
               </w:rPr>
               <w:t>xforce_collection_id</w:t>
             </w:r>
+            <w:proofErr w:type="spellEnd"/>
           </w:p>
         </w:tc>
         <w:tc>
           <w:tcPr>
-            <w:tcW w:w="1900" w:type="dxa"/>
+            <w:tcW w:w="1012" w:type="dxa"/>
           </w:tcPr>
           <w:p>
             <w:pPr>
@@ -1630,7 +2174,7 @@
         </w:tc>
         <w:tc>
           <w:tcPr>
-            <w:tcW w:w="4134" w:type="dxa"/>
+            <w:tcW w:w="3889" w:type="dxa"/>
             <w:vAlign w:val="center"/>
           </w:tcPr>
           <w:p>
@@ -1667,6 +2211,33 @@
             </w:r>
           </w:p>
         </w:tc>
+        <w:tc>
+          <w:tcPr>
+            <w:tcW w:w="450" w:type="dxa"/>
+          </w:tcPr>
+          <w:p>
+            <w:pPr>
+              <w:pStyle w:val="BodyText"/>
+              <w:keepNext/>
+              <w:jc w:val="center"/>
+              <w:rPr>
+                <w:rFonts w:ascii="Courier New" w:hAnsi="Courier New" w:cs="Courier New"/>
+                <w:b/>
+                <w:sz w:val="18"/>
+                <w:szCs w:val="18"/>
+              </w:rPr>
+            </w:pPr>
+            <w:r>
+              <w:rPr>
+                <w:rFonts w:ascii="Courier New" w:hAnsi="Courier New" w:cs="Courier New"/>
+                <w:b/>
+                <w:sz w:val="18"/>
+                <w:szCs w:val="18"/>
+              </w:rPr>
+              <w:t>Y</w:t>
+            </w:r>
+          </w:p>
+        </w:tc>
       </w:tr>
     </w:tbl>
     <w:p>
@@ -1678,8 +2249,8 @@
       <w:pPr>
         <w:pStyle w:val="Heading20"/>
       </w:pPr>
-      <w:bookmarkStart w:id="5" w:name="_Toc510253273"/>
-      <w:bookmarkEnd w:id="4"/>
+      <w:bookmarkStart w:id="6" w:name="_Toc510253273"/>
+      <w:bookmarkEnd w:id="5"/>
       <w:r>
         <w:t>X-Force: Query Collection</w:t>
       </w:r>
@@ -1695,7 +2266,15 @@
         <w:pStyle w:val="BodyText"/>
       </w:pPr>
       <w:r>
-        <w:t>This function allows a user to submit a query in the form of a String, IP Address, Hash, DNS entry which is then used to search either the public or private collection in X-Force Exchange. The function creates a connection to the X-Force REST API and submits the query also specifying whether public or private results are desired. The result of this is a number of matching collections which each have a collectionID.</w:t>
+        <w:t xml:space="preserve">This function allows a user to submit a query in the form of a String, IP Address, Hash, DNS entry which is then used to search either the public or private collection in X-Force Exchange. The function creates a connection to the X-Force REST API and submits the query also specifying whether public or private results are desired. The result of this is a number of matching collections which each have a </w:t>
+      </w:r>
+      <w:proofErr w:type="spellStart"/>
+      <w:r>
+        <w:t>collectionID</w:t>
+      </w:r>
+      <w:proofErr w:type="spellEnd"/>
+      <w:r>
+        <w:t>.</w:t>
       </w:r>
     </w:p>
     <w:tbl>
@@ -1705,14 +2284,18 @@
         <w:tblLook w:val="04A0" w:firstRow="1" w:lastRow="0" w:firstColumn="1" w:lastColumn="0" w:noHBand="0" w:noVBand="1"/>
       </w:tblPr>
       <w:tblGrid>
-        <w:gridCol w:w="2594"/>
-        <w:gridCol w:w="1901"/>
-        <w:gridCol w:w="4135"/>
+        <w:gridCol w:w="3216"/>
+        <w:gridCol w:w="1621"/>
+        <w:gridCol w:w="2105"/>
+        <w:gridCol w:w="1523"/>
       </w:tblGrid>
       <w:tr>
+        <w:trPr>
+          <w:trHeight w:val="386"/>
+        </w:trPr>
         <w:tc>
           <w:tcPr>
-            <w:tcW w:w="2594" w:type="dxa"/>
+            <w:tcW w:w="3216" w:type="dxa"/>
             <w:shd w:val="clear" w:color="auto" w:fill="C2D69B" w:themeFill="accent3" w:themeFillTint="99"/>
           </w:tcPr>
           <w:p>
@@ -1728,13 +2311,14 @@
               <w:rPr>
                 <w:b/>
               </w:rPr>
+              <w:lastRenderedPageBreak/>
               <w:t>Name</w:t>
             </w:r>
           </w:p>
         </w:tc>
         <w:tc>
           <w:tcPr>
-            <w:tcW w:w="1901" w:type="dxa"/>
+            <w:tcW w:w="1621" w:type="dxa"/>
             <w:shd w:val="clear" w:color="auto" w:fill="C2D69B" w:themeFill="accent3" w:themeFillTint="99"/>
           </w:tcPr>
           <w:p>
@@ -1756,7 +2340,7 @@
         </w:tc>
         <w:tc>
           <w:tcPr>
-            <w:tcW w:w="4135" w:type="dxa"/>
+            <w:tcW w:w="2105" w:type="dxa"/>
             <w:shd w:val="clear" w:color="auto" w:fill="C2D69B" w:themeFill="accent3" w:themeFillTint="99"/>
           </w:tcPr>
           <w:p>
@@ -1776,11 +2360,36 @@
             </w:r>
           </w:p>
         </w:tc>
+        <w:tc>
+          <w:tcPr>
+            <w:tcW w:w="1523" w:type="dxa"/>
+            <w:shd w:val="clear" w:color="auto" w:fill="C2D69B" w:themeFill="accent3" w:themeFillTint="99"/>
+          </w:tcPr>
+          <w:p>
+            <w:pPr>
+              <w:pStyle w:val="BodyText"/>
+              <w:keepNext/>
+              <w:jc w:val="center"/>
+              <w:rPr>
+                <w:b/>
+              </w:rPr>
+            </w:pPr>
+            <w:r>
+              <w:rPr>
+                <w:b/>
+              </w:rPr>
+              <w:t>Mandatory</w:t>
+            </w:r>
+          </w:p>
+        </w:tc>
       </w:tr>
       <w:tr>
+        <w:trPr>
+          <w:trHeight w:val="1340"/>
+        </w:trPr>
         <w:tc>
           <w:tcPr>
-            <w:tcW w:w="2594" w:type="dxa"/>
+            <w:tcW w:w="3216" w:type="dxa"/>
           </w:tcPr>
           <w:p>
             <w:pPr>
@@ -1790,6 +2399,7 @@
                 <w:b/>
               </w:rPr>
             </w:pPr>
+            <w:proofErr w:type="spellStart"/>
             <w:r>
               <w:rPr>
                 <w:rFonts w:ascii="Courier New" w:hAnsi="Courier New" w:cs="Courier New"/>
@@ -1798,11 +2408,12 @@
               </w:rPr>
               <w:t>xforce_query</w:t>
             </w:r>
+            <w:proofErr w:type="spellEnd"/>
           </w:p>
         </w:tc>
         <w:tc>
           <w:tcPr>
-            <w:tcW w:w="1901" w:type="dxa"/>
+            <w:tcW w:w="1621" w:type="dxa"/>
           </w:tcPr>
           <w:p>
             <w:pPr>
@@ -1828,13 +2439,41 @@
                 <w:sz w:val="18"/>
                 <w:szCs w:val="18"/>
               </w:rPr>
-              <w:t>query which may be an IP,DNS,File hash or just a string</w:t>
+              <w:t xml:space="preserve">query which may be an </w:t>
+            </w:r>
+            <w:proofErr w:type="spellStart"/>
+            <w:proofErr w:type="gramStart"/>
+            <w:r>
+              <w:rPr>
+                <w:rFonts w:cs="Arial"/>
+                <w:sz w:val="18"/>
+                <w:szCs w:val="18"/>
+              </w:rPr>
+              <w:t>IP,DNS</w:t>
+            </w:r>
+            <w:proofErr w:type="gramEnd"/>
+            <w:r>
+              <w:rPr>
+                <w:rFonts w:cs="Arial"/>
+                <w:sz w:val="18"/>
+                <w:szCs w:val="18"/>
+              </w:rPr>
+              <w:t>,File</w:t>
+            </w:r>
+            <w:proofErr w:type="spellEnd"/>
+            <w:r>
+              <w:rPr>
+                <w:rFonts w:cs="Arial"/>
+                <w:sz w:val="18"/>
+                <w:szCs w:val="18"/>
+              </w:rPr>
+              <w:t xml:space="preserve"> hash or just a string</w:t>
             </w:r>
           </w:p>
         </w:tc>
         <w:tc>
           <w:tcPr>
-            <w:tcW w:w="4135" w:type="dxa"/>
+            <w:tcW w:w="2105" w:type="dxa"/>
             <w:vAlign w:val="center"/>
           </w:tcPr>
           <w:p>
@@ -1853,6 +2492,7 @@
               </w:rPr>
               <w:t>“</w:t>
             </w:r>
+            <w:proofErr w:type="spellStart"/>
             <w:r>
               <w:rPr>
                 <w:rFonts w:ascii="Courier New" w:hAnsi="Courier New" w:cs="Courier New"/>
@@ -1861,6 +2501,7 @@
               </w:rPr>
               <w:t>Mirai</w:t>
             </w:r>
+            <w:proofErr w:type="spellEnd"/>
             <w:r>
               <w:rPr>
                 <w:rFonts w:ascii="Courier New" w:hAnsi="Courier New" w:cs="Courier New"/>
@@ -1871,11 +2512,40 @@
             </w:r>
           </w:p>
         </w:tc>
+        <w:tc>
+          <w:tcPr>
+            <w:tcW w:w="1523" w:type="dxa"/>
+          </w:tcPr>
+          <w:p>
+            <w:pPr>
+              <w:pStyle w:val="BodyText"/>
+              <w:keepNext/>
+              <w:jc w:val="center"/>
+              <w:rPr>
+                <w:rFonts w:ascii="Courier New" w:hAnsi="Courier New" w:cs="Courier New"/>
+                <w:sz w:val="18"/>
+                <w:szCs w:val="18"/>
+              </w:rPr>
+            </w:pPr>
+            <w:r>
+              <w:rPr>
+                <w:rFonts w:ascii="Courier New" w:hAnsi="Courier New" w:cs="Courier New"/>
+                <w:b/>
+                <w:sz w:val="18"/>
+                <w:szCs w:val="18"/>
+              </w:rPr>
+              <w:t>Y</w:t>
+            </w:r>
+          </w:p>
+        </w:tc>
       </w:tr>
       <w:tr>
+        <w:trPr>
+          <w:trHeight w:val="1547"/>
+        </w:trPr>
         <w:tc>
           <w:tcPr>
-            <w:tcW w:w="2594" w:type="dxa"/>
+            <w:tcW w:w="3216" w:type="dxa"/>
           </w:tcPr>
           <w:p>
             <w:pPr>
@@ -1885,6 +2555,7 @@
                 <w:b/>
               </w:rPr>
             </w:pPr>
+            <w:proofErr w:type="spellStart"/>
             <w:r>
               <w:rPr>
                 <w:rFonts w:ascii="Courier New" w:hAnsi="Courier New" w:cs="Courier New"/>
@@ -1893,11 +2564,12 @@
               </w:rPr>
               <w:t>xforce_collection_type</w:t>
             </w:r>
+            <w:proofErr w:type="spellEnd"/>
           </w:p>
         </w:tc>
         <w:tc>
           <w:tcPr>
-            <w:tcW w:w="1901" w:type="dxa"/>
+            <w:tcW w:w="1621" w:type="dxa"/>
           </w:tcPr>
           <w:p>
             <w:pPr>
@@ -1919,7 +2591,7 @@
         </w:tc>
         <w:tc>
           <w:tcPr>
-            <w:tcW w:w="4135" w:type="dxa"/>
+            <w:tcW w:w="2105" w:type="dxa"/>
             <w:vAlign w:val="center"/>
           </w:tcPr>
           <w:p>
@@ -1940,6 +2612,30 @@
             </w:r>
           </w:p>
         </w:tc>
+        <w:tc>
+          <w:tcPr>
+            <w:tcW w:w="1523" w:type="dxa"/>
+          </w:tcPr>
+          <w:p>
+            <w:pPr>
+              <w:jc w:val="center"/>
+              <w:rPr>
+                <w:rFonts w:ascii="Courier New" w:hAnsi="Courier New" w:cs="Courier New"/>
+                <w:sz w:val="18"/>
+                <w:szCs w:val="18"/>
+              </w:rPr>
+            </w:pPr>
+            <w:r>
+              <w:rPr>
+                <w:rFonts w:ascii="Courier New" w:hAnsi="Courier New" w:cs="Courier New"/>
+                <w:b/>
+                <w:sz w:val="18"/>
+                <w:szCs w:val="18"/>
+              </w:rPr>
+              <w:t>N</w:t>
+            </w:r>
+          </w:p>
+        </w:tc>
       </w:tr>
     </w:tbl>
     <w:p>
@@ -1963,42 +2659,396 @@
         <w:pStyle w:val="BodyText"/>
       </w:pPr>
       <w:r>
-        <w:t xml:space="preserve">This </w:t>
-      </w:r>
-      <w:r>
-        <w:t>workflow</w:t>
-      </w:r>
-      <w:r>
-        <w:t xml:space="preserve"> </w:t>
-      </w:r>
-      <w:r>
-        <w:t>combines the first two defined functions to create a workflow which will allow</w:t>
-      </w:r>
-      <w:r>
-        <w:t xml:space="preserve"> a user to submit a query in the form of a String, IP Address, Hash, DNS entry which is then used to search either the public or private collection in X-Force Exchange.</w:t>
-      </w:r>
-      <w:r>
-        <w:t xml:space="preserve"> Results, which come in the form of an array of strings, will be then passed downstream to the next part of the workflow. The top 3 results received from the output of the query will be submitted to X-Force to gather enrichment information about each one to display in the Resilient Platform as a Note</w:t>
-      </w:r>
-      <w:bookmarkStart w:id="6" w:name="_GoBack"/>
+        <w:t>This workflow combines the first two defined functions to create a workflow which will allow a user to submit a query in the form of a String, IP Address, Hash, DNS entry which is then used to search either the public or private collection in X-Force Exchange. Results, which come in the form of an array of strings, will be then passed downstream to the next part of the workflow. The top 3 results received from the output of the query will be submitted to X-Force to gather enrichment information about each one to display in the Resilient Platform as a Note.</w:t>
+      </w:r>
+    </w:p>
+    <w:p>
+      <w:pPr>
+        <w:pStyle w:val="BodyText"/>
+      </w:pPr>
+      <w:r>
+        <w:t>The parameters for this function are the same as X-Force Query Collection. Any results are then used as inputs to up to 3 instances of the X-Force Get Collection by ID function.</w:t>
+      </w:r>
+    </w:p>
+    <w:p>
+      <w:pPr>
+        <w:pStyle w:val="Heading10"/>
+      </w:pPr>
+    </w:p>
+    <w:tbl>
+      <w:tblPr>
+        <w:tblStyle w:val="TableGrid"/>
+        <w:tblW w:w="8682" w:type="dxa"/>
+        <w:tblLook w:val="04A0" w:firstRow="1" w:lastRow="0" w:firstColumn="1" w:lastColumn="0" w:noHBand="0" w:noVBand="1"/>
+      </w:tblPr>
+      <w:tblGrid>
+        <w:gridCol w:w="3299"/>
+        <w:gridCol w:w="1662"/>
+        <w:gridCol w:w="2159"/>
+        <w:gridCol w:w="1562"/>
+      </w:tblGrid>
+      <w:tr>
+        <w:trPr>
+          <w:trHeight w:val="410"/>
+        </w:trPr>
+        <w:tc>
+          <w:tcPr>
+            <w:tcW w:w="3299" w:type="dxa"/>
+            <w:shd w:val="clear" w:color="auto" w:fill="C2D69B" w:themeFill="accent3" w:themeFillTint="99"/>
+          </w:tcPr>
+          <w:p>
+            <w:pPr>
+              <w:pStyle w:val="BodyText"/>
+              <w:keepNext/>
+              <w:jc w:val="center"/>
+              <w:rPr>
+                <w:b/>
+              </w:rPr>
+            </w:pPr>
+            <w:r>
+              <w:rPr>
+                <w:b/>
+              </w:rPr>
+              <w:t>Name</w:t>
+            </w:r>
+          </w:p>
+        </w:tc>
+        <w:tc>
+          <w:tcPr>
+            <w:tcW w:w="1662" w:type="dxa"/>
+            <w:shd w:val="clear" w:color="auto" w:fill="C2D69B" w:themeFill="accent3" w:themeFillTint="99"/>
+          </w:tcPr>
+          <w:p>
+            <w:pPr>
+              <w:pStyle w:val="BodyText"/>
+              <w:keepNext/>
+              <w:jc w:val="center"/>
+              <w:rPr>
+                <w:b/>
+              </w:rPr>
+            </w:pPr>
+            <w:r>
+              <w:rPr>
+                <w:b/>
+              </w:rPr>
+              <w:t>Type</w:t>
+            </w:r>
+          </w:p>
+        </w:tc>
+        <w:tc>
+          <w:tcPr>
+            <w:tcW w:w="2159" w:type="dxa"/>
+            <w:shd w:val="clear" w:color="auto" w:fill="C2D69B" w:themeFill="accent3" w:themeFillTint="99"/>
+          </w:tcPr>
+          <w:p>
+            <w:pPr>
+              <w:pStyle w:val="BodyText"/>
+              <w:keepNext/>
+              <w:jc w:val="center"/>
+              <w:rPr>
+                <w:b/>
+              </w:rPr>
+            </w:pPr>
+            <w:r>
+              <w:rPr>
+                <w:b/>
+              </w:rPr>
+              <w:t>Example</w:t>
+            </w:r>
+          </w:p>
+        </w:tc>
+        <w:tc>
+          <w:tcPr>
+            <w:tcW w:w="1562" w:type="dxa"/>
+            <w:shd w:val="clear" w:color="auto" w:fill="C2D69B" w:themeFill="accent3" w:themeFillTint="99"/>
+          </w:tcPr>
+          <w:p>
+            <w:pPr>
+              <w:pStyle w:val="BodyText"/>
+              <w:keepNext/>
+              <w:jc w:val="center"/>
+              <w:rPr>
+                <w:b/>
+              </w:rPr>
+            </w:pPr>
+            <w:r>
+              <w:rPr>
+                <w:b/>
+              </w:rPr>
+              <w:t>Mandatory</w:t>
+            </w:r>
+          </w:p>
+        </w:tc>
+      </w:tr>
+      <w:tr>
+        <w:trPr>
+          <w:trHeight w:val="1422"/>
+        </w:trPr>
+        <w:tc>
+          <w:tcPr>
+            <w:tcW w:w="3299" w:type="dxa"/>
+          </w:tcPr>
+          <w:p>
+            <w:pPr>
+              <w:pStyle w:val="BodyText"/>
+              <w:keepNext/>
+              <w:rPr>
+                <w:b/>
+              </w:rPr>
+            </w:pPr>
+            <w:proofErr w:type="spellStart"/>
+            <w:r>
+              <w:rPr>
+                <w:rFonts w:ascii="Courier New" w:hAnsi="Courier New" w:cs="Courier New"/>
+                <w:sz w:val="18"/>
+                <w:szCs w:val="18"/>
+              </w:rPr>
+              <w:t>xforce_query</w:t>
+            </w:r>
+            <w:proofErr w:type="spellEnd"/>
+          </w:p>
+        </w:tc>
+        <w:tc>
+          <w:tcPr>
+            <w:tcW w:w="1662" w:type="dxa"/>
+          </w:tcPr>
+          <w:p>
+            <w:pPr>
+              <w:pStyle w:val="BodyText"/>
+              <w:keepNext/>
+              <w:rPr>
+                <w:rFonts w:asciiTheme="minorHAnsi" w:hAnsiTheme="minorHAnsi"/>
+                <w:b/>
+                <w:szCs w:val="20"/>
+              </w:rPr>
+            </w:pPr>
+            <w:r>
+              <w:rPr>
+                <w:rFonts w:cs="Arial"/>
+                <w:sz w:val="18"/>
+                <w:szCs w:val="18"/>
+              </w:rPr>
+              <w:t xml:space="preserve">String </w:t>
+            </w:r>
+            <w:r>
+              <w:rPr>
+                <w:rFonts w:cs="Arial"/>
+                <w:sz w:val="18"/>
+                <w:szCs w:val="18"/>
+              </w:rPr>
+              <w:t xml:space="preserve">query which may be an </w:t>
+            </w:r>
+            <w:proofErr w:type="spellStart"/>
+            <w:proofErr w:type="gramStart"/>
+            <w:r>
+              <w:rPr>
+                <w:rFonts w:cs="Arial"/>
+                <w:sz w:val="18"/>
+                <w:szCs w:val="18"/>
+              </w:rPr>
+              <w:t>IP,DNS</w:t>
+            </w:r>
+            <w:proofErr w:type="gramEnd"/>
+            <w:r>
+              <w:rPr>
+                <w:rFonts w:cs="Arial"/>
+                <w:sz w:val="18"/>
+                <w:szCs w:val="18"/>
+              </w:rPr>
+              <w:t>,File</w:t>
+            </w:r>
+            <w:proofErr w:type="spellEnd"/>
+            <w:r>
+              <w:rPr>
+                <w:rFonts w:cs="Arial"/>
+                <w:sz w:val="18"/>
+                <w:szCs w:val="18"/>
+              </w:rPr>
+              <w:t xml:space="preserve"> hash or just a string</w:t>
+            </w:r>
+          </w:p>
+        </w:tc>
+        <w:tc>
+          <w:tcPr>
+            <w:tcW w:w="2159" w:type="dxa"/>
+            <w:vAlign w:val="center"/>
+          </w:tcPr>
+          <w:p>
+            <w:pPr>
+              <w:pStyle w:val="BodyText"/>
+              <w:keepNext/>
+              <w:rPr>
+                <w:b/>
+              </w:rPr>
+            </w:pPr>
+            <w:r>
+              <w:rPr>
+                <w:rFonts w:ascii="Courier New" w:hAnsi="Courier New" w:cs="Courier New"/>
+                <w:sz w:val="18"/>
+                <w:szCs w:val="18"/>
+              </w:rPr>
+              <w:t>“</w:t>
+            </w:r>
+            <w:proofErr w:type="spellStart"/>
+            <w:r>
+              <w:rPr>
+                <w:rFonts w:ascii="Courier New" w:hAnsi="Courier New" w:cs="Courier New"/>
+                <w:sz w:val="18"/>
+                <w:szCs w:val="18"/>
+              </w:rPr>
+              <w:t>Mirai</w:t>
+            </w:r>
+            <w:proofErr w:type="spellEnd"/>
+            <w:r>
+              <w:rPr>
+                <w:rFonts w:ascii="Courier New" w:hAnsi="Courier New" w:cs="Courier New"/>
+                <w:sz w:val="18"/>
+                <w:szCs w:val="18"/>
+              </w:rPr>
+              <w:t>”</w:t>
+            </w:r>
+          </w:p>
+        </w:tc>
+        <w:tc>
+          <w:tcPr>
+            <w:tcW w:w="1562" w:type="dxa"/>
+          </w:tcPr>
+          <w:p>
+            <w:pPr>
+              <w:pStyle w:val="BodyText"/>
+              <w:keepNext/>
+              <w:jc w:val="center"/>
+              <w:rPr>
+                <w:rFonts w:ascii="Courier New" w:hAnsi="Courier New" w:cs="Courier New"/>
+                <w:sz w:val="18"/>
+                <w:szCs w:val="18"/>
+              </w:rPr>
+            </w:pPr>
+            <w:r>
+              <w:rPr>
+                <w:rFonts w:ascii="Courier New" w:hAnsi="Courier New" w:cs="Courier New"/>
+                <w:b/>
+                <w:sz w:val="18"/>
+                <w:szCs w:val="18"/>
+              </w:rPr>
+              <w:t>Y</w:t>
+            </w:r>
+          </w:p>
+        </w:tc>
+      </w:tr>
+      <w:tr>
+        <w:trPr>
+          <w:trHeight w:val="1642"/>
+        </w:trPr>
+        <w:tc>
+          <w:tcPr>
+            <w:tcW w:w="3299" w:type="dxa"/>
+          </w:tcPr>
+          <w:p>
+            <w:pPr>
+              <w:pStyle w:val="BodyText"/>
+              <w:keepNext/>
+              <w:rPr>
+                <w:b/>
+              </w:rPr>
+            </w:pPr>
+            <w:proofErr w:type="spellStart"/>
+            <w:r>
+              <w:rPr>
+                <w:rFonts w:ascii="Courier New" w:hAnsi="Courier New" w:cs="Courier New"/>
+                <w:sz w:val="18"/>
+                <w:szCs w:val="18"/>
+              </w:rPr>
+              <w:t>xforce_collection_type</w:t>
+            </w:r>
+            <w:proofErr w:type="spellEnd"/>
+          </w:p>
+        </w:tc>
+        <w:tc>
+          <w:tcPr>
+            <w:tcW w:w="1662" w:type="dxa"/>
+          </w:tcPr>
+          <w:p>
+            <w:pPr>
+              <w:pStyle w:val="BodyText"/>
+              <w:keepNext/>
+              <w:rPr>
+                <w:b/>
+              </w:rPr>
+            </w:pPr>
+            <w:r>
+              <w:rPr>
+                <w:rFonts w:cs="Arial"/>
+                <w:sz w:val="18"/>
+                <w:szCs w:val="18"/>
+              </w:rPr>
+              <w:t>String specifying whether to search in public or private collections</w:t>
+            </w:r>
+          </w:p>
+        </w:tc>
+        <w:tc>
+          <w:tcPr>
+            <w:tcW w:w="2159" w:type="dxa"/>
+            <w:vAlign w:val="center"/>
+          </w:tcPr>
+          <w:p>
+            <w:pPr>
+              <w:rPr>
+                <w:rFonts w:ascii="Courier New" w:hAnsi="Courier New" w:cs="Courier New"/>
+                <w:sz w:val="18"/>
+                <w:szCs w:val="18"/>
+              </w:rPr>
+            </w:pPr>
+            <w:r>
+              <w:rPr>
+                <w:rFonts w:ascii="Courier New" w:hAnsi="Courier New" w:cs="Courier New"/>
+                <w:sz w:val="18"/>
+                <w:szCs w:val="18"/>
+              </w:rPr>
+              <w:t>“public”</w:t>
+            </w:r>
+          </w:p>
+        </w:tc>
+        <w:tc>
+          <w:tcPr>
+            <w:tcW w:w="1562" w:type="dxa"/>
+          </w:tcPr>
+          <w:p>
+            <w:pPr>
+              <w:jc w:val="center"/>
+              <w:rPr>
+                <w:rFonts w:ascii="Courier New" w:hAnsi="Courier New" w:cs="Courier New"/>
+                <w:sz w:val="18"/>
+                <w:szCs w:val="18"/>
+              </w:rPr>
+            </w:pPr>
+            <w:r>
+              <w:rPr>
+                <w:rFonts w:ascii="Courier New" w:hAnsi="Courier New" w:cs="Courier New"/>
+                <w:b/>
+                <w:sz w:val="18"/>
+                <w:szCs w:val="18"/>
+              </w:rPr>
+              <w:t>N</w:t>
+            </w:r>
+          </w:p>
+        </w:tc>
+      </w:tr>
+    </w:tbl>
+    <w:p>
+      <w:pPr>
+        <w:pStyle w:val="BodyText"/>
+      </w:pPr>
+    </w:p>
+    <w:p>
+      <w:pPr>
+        <w:pStyle w:val="Heading10"/>
+      </w:pPr>
+      <w:r>
+        <w:lastRenderedPageBreak/>
+        <w:t>Troubleshooting</w:t>
+      </w:r>
       <w:bookmarkEnd w:id="6"/>
-      <w:r>
-        <w:t>.</w:t>
-      </w:r>
-    </w:p>
-    <w:p>
-      <w:pPr>
-        <w:pStyle w:val="Heading10"/>
-      </w:pPr>
-    </w:p>
-    <w:p>
-      <w:pPr>
-        <w:pStyle w:val="Heading10"/>
-      </w:pPr>
-      <w:r>
-        <w:t>Troubleshooting</w:t>
-      </w:r>
-      <w:bookmarkEnd w:id="5"/>
     </w:p>
     <w:p>
       <w:pPr>
@@ -2088,7 +3138,21 @@
         <w:rPr>
           <w:rStyle w:val="codeChar"/>
         </w:rPr>
-        <w:t>/var/log/resilient-scripting/resilient-scripting.log</w:t>
+        <w:t>/</w:t>
+      </w:r>
+      <w:proofErr w:type="spellStart"/>
+      <w:r>
+        <w:rPr>
+          <w:rStyle w:val="codeChar"/>
+        </w:rPr>
+        <w:t>var</w:t>
+      </w:r>
+      <w:proofErr w:type="spellEnd"/>
+      <w:r>
+        <w:rPr>
+          <w:rStyle w:val="codeChar"/>
+        </w:rPr>
+        <w:t>/log/resilient-scripting/resilient-scripting.log</w:t>
       </w:r>
       <w:r>
         <w:t>.</w:t>
@@ -2123,7 +3187,21 @@
         <w:rPr>
           <w:rStyle w:val="codeChar"/>
         </w:rPr>
-        <w:t>/usr/share/co3/logs</w:t>
+        <w:t>/</w:t>
+      </w:r>
+      <w:proofErr w:type="spellStart"/>
+      <w:r>
+        <w:rPr>
+          <w:rStyle w:val="codeChar"/>
+        </w:rPr>
+        <w:t>usr</w:t>
+      </w:r>
+      <w:proofErr w:type="spellEnd"/>
+      <w:r>
+        <w:rPr>
+          <w:rStyle w:val="codeChar"/>
+        </w:rPr>
+        <w:t>/share/co3/logs</w:t>
       </w:r>
       <w:r>
         <w:t xml:space="preserve">. The </w:t>
@@ -2164,8 +3242,16 @@
         <w:rPr>
           <w:rStyle w:val="codeChar"/>
         </w:rPr>
-        <w:t>.resilient/app.config</w:t>
-      </w:r>
+        <w:t>.resilient/</w:t>
+      </w:r>
+      <w:proofErr w:type="spellStart"/>
+      <w:r>
+        <w:rPr>
+          <w:rStyle w:val="codeChar"/>
+        </w:rPr>
+        <w:t>app.config</w:t>
+      </w:r>
+      <w:proofErr w:type="spellEnd"/>
       <w:r>
         <w:t xml:space="preserve"> file under the section </w:t>
       </w:r>
@@ -2190,12 +3276,14 @@
       <w:r>
         <w:t xml:space="preserve"> and the property </w:t>
       </w:r>
+      <w:proofErr w:type="spellStart"/>
       <w:r>
         <w:rPr>
           <w:rStyle w:val="codeChar"/>
         </w:rPr>
         <w:t>logdir</w:t>
       </w:r>
+      <w:proofErr w:type="spellEnd"/>
       <w:r>
         <w:t xml:space="preserve">. The default file name is </w:t>
       </w:r>
@@ -2239,7 +3327,7 @@
       <w:r>
         <w:t xml:space="preserve">For additional support, contact </w:t>
       </w:r>
-      <w:hyperlink r:id="rId11">
+      <w:hyperlink r:id="rId13">
         <w:r>
           <w:rPr>
             <w:rStyle w:val="Hyperlink"/>
@@ -2279,12 +3367,12 @@
       </w:pPr>
     </w:p>
     <w:sectPr>
-      <w:headerReference w:type="even" r:id="rId12"/>
-      <w:headerReference w:type="default" r:id="rId13"/>
-      <w:footerReference w:type="even" r:id="rId14"/>
-      <w:footerReference w:type="default" r:id="rId15"/>
-      <w:headerReference w:type="first" r:id="rId16"/>
-      <w:footerReference w:type="first" r:id="rId17"/>
+      <w:headerReference w:type="even" r:id="rId14"/>
+      <w:headerReference w:type="default" r:id="rId15"/>
+      <w:footerReference w:type="even" r:id="rId16"/>
+      <w:footerReference w:type="default" r:id="rId17"/>
+      <w:headerReference w:type="first" r:id="rId18"/>
+      <w:footerReference w:type="first" r:id="rId19"/>
       <w:pgSz w:w="12240" w:h="15840"/>
       <w:pgMar w:top="1440" w:right="1800" w:bottom="1440" w:left="1800" w:header="720" w:footer="144" w:gutter="0"/>
       <w:pgNumType w:start="1"/>
@@ -6564,6 +7652,18 @@
       </w:tblBorders>
     </w:tblPr>
   </w:style>
+  <w:style w:type="character" w:styleId="UnresolvedMention">
+    <w:name w:val="Unresolved Mention"/>
+    <w:basedOn w:val="DefaultParagraphFont"/>
+    <w:uiPriority w:val="99"/>
+    <w:semiHidden/>
+    <w:unhideWhenUsed/>
+    <w:rsid w:val="00471F93"/>
+    <w:rPr>
+      <w:color w:val="605E5C"/>
+      <w:shd w:val="clear" w:color="auto" w:fill="E1DFDD"/>
+    </w:rPr>
+  </w:style>
 </w:styles>
 </file>
 
@@ -6892,7 +7992,7 @@
 </file>
 
 <file path=customXml/itemProps1.xml><?xml version="1.0" encoding="utf-8"?>
-<ds:datastoreItem xmlns:ds="http://schemas.openxmlformats.org/officeDocument/2006/customXml" ds:itemID="{05086B24-7B4E-3644-B0E4-76A780138E30}">
+<ds:datastoreItem xmlns:ds="http://schemas.openxmlformats.org/officeDocument/2006/customXml" ds:itemID="{2806CFFC-6E31-8E46-9EAF-6C7F6F9DD357}">
   <ds:schemaRefs>
     <ds:schemaRef ds:uri="http://schemas.openxmlformats.org/officeDocument/2006/bibliography"/>
   </ds:schemaRefs>

</xml_diff>

<commit_message>
INT-750 - cleanup xforce for publication
</commit_message>
<xml_diff>
--- a/fn_xforce/doc/Resilient Integrations X-Force Function Guide.docx
+++ b/fn_xforce/doc/Resilient Integrations X-Force Function Guide.docx
@@ -306,8 +306,6 @@
           <w:szCs w:val="20"/>
         </w:rPr>
       </w:pPr>
-      <w:bookmarkStart w:id="1" w:name="_GoBack"/>
-      <w:bookmarkEnd w:id="1"/>
     </w:p>
     <w:p>
       <w:pPr>
@@ -334,25 +332,7 @@
           <w:sz w:val="20"/>
           <w:szCs w:val="20"/>
         </w:rPr>
-        <w:t xml:space="preserve">head to this </w:t>
-      </w:r>
-      <w:proofErr w:type="gramStart"/>
-      <w:r>
-        <w:rPr>
-          <w:rFonts w:ascii="Arial" w:eastAsia="Arial" w:hAnsi="Arial" w:cs="Arial"/>
-          <w:sz w:val="20"/>
-          <w:szCs w:val="20"/>
-        </w:rPr>
-        <w:t>URL :</w:t>
-      </w:r>
-      <w:proofErr w:type="gramEnd"/>
-      <w:r>
-        <w:rPr>
-          <w:rFonts w:ascii="Arial" w:eastAsia="Arial" w:hAnsi="Arial" w:cs="Arial"/>
-          <w:sz w:val="20"/>
-          <w:szCs w:val="20"/>
-        </w:rPr>
-        <w:t xml:space="preserve"> </w:t>
+        <w:t xml:space="preserve">head to this URL : </w:t>
       </w:r>
     </w:p>
     <w:p>
@@ -395,18 +375,8 @@
           <w:sz w:val="20"/>
           <w:szCs w:val="20"/>
         </w:rPr>
-        <w:t xml:space="preserve">API Docs can be found at this </w:t>
-      </w:r>
-      <w:proofErr w:type="gramStart"/>
-      <w:r>
-        <w:rPr>
-          <w:rFonts w:ascii="Arial" w:eastAsia="Arial" w:hAnsi="Arial" w:cs="Arial"/>
-          <w:sz w:val="20"/>
-          <w:szCs w:val="20"/>
-        </w:rPr>
-        <w:t>URL :</w:t>
-      </w:r>
-      <w:proofErr w:type="gramEnd"/>
+        <w:t>API Docs can be found at this URL :</w:t>
+      </w:r>
     </w:p>
     <w:p>
       <w:pPr>
@@ -457,7 +427,7 @@
         <w:pStyle w:val="BodyText"/>
         <w:keepNext/>
       </w:pPr>
-      <w:bookmarkStart w:id="2" w:name="_Toc510253265"/>
+      <w:bookmarkStart w:id="1" w:name="_Toc510253265"/>
       <w:r>
         <w:rPr>
           <w:rFonts w:cs="Arial"/>
@@ -498,18 +468,10 @@
         <w:t>You have a Resilient account to use for the integrations. T</w:t>
       </w:r>
       <w:r>
-        <w:t xml:space="preserve">his can be any account that has the permission to view and modify administrator and customization </w:t>
-      </w:r>
-      <w:proofErr w:type="gramStart"/>
-      <w:r>
-        <w:t>settings</w:t>
-      </w:r>
-      <w:r>
-        <w:t>, and</w:t>
-      </w:r>
-      <w:proofErr w:type="gramEnd"/>
-      <w:r>
-        <w:t xml:space="preserve"> read and update incidents</w:t>
+        <w:t>his can be any account that has the permission to view and modify administrator and customization settings</w:t>
+      </w:r>
+      <w:r>
+        <w:t>, and read and update incidents</w:t>
       </w:r>
       <w:r>
         <w:t>. You need to know the account username and password.</w:t>
@@ -531,11 +493,11 @@
       <w:pPr>
         <w:pStyle w:val="Heading20"/>
       </w:pPr>
-      <w:bookmarkStart w:id="3" w:name="_Toc509305886"/>
+      <w:bookmarkStart w:id="2" w:name="_Toc509305886"/>
       <w:r>
         <w:t>Install the Python components</w:t>
       </w:r>
-      <w:bookmarkEnd w:id="3"/>
+      <w:bookmarkEnd w:id="2"/>
     </w:p>
     <w:p>
       <w:pPr>
@@ -1113,18 +1075,10 @@
         <w:pStyle w:val="BodyText"/>
       </w:pPr>
       <w:r>
-        <w:t xml:space="preserve">The package contains function definitions that you can use in </w:t>
-      </w:r>
-      <w:proofErr w:type="gramStart"/>
-      <w:r>
-        <w:t>workflows, and</w:t>
-      </w:r>
-      <w:proofErr w:type="gramEnd"/>
-      <w:r>
-        <w:t xml:space="preserve"> includes example workflows and rules that show how to use these functions.</w:t>
-      </w:r>
-    </w:p>
-    <w:bookmarkEnd w:id="2"/>
+        <w:t>The package contains function definitions that you can use in workflows, and includes example workflows and rules that show how to use these functions.</w:t>
+      </w:r>
+    </w:p>
+    <w:bookmarkEnd w:id="1"/>
     <w:p>
       <w:pPr>
         <w:pStyle w:val="BodyText"/>
@@ -1386,17 +1340,9 @@
         <w:rPr>
           <w:rFonts w:ascii="Courier New" w:hAnsi="Courier New" w:cs="Courier New"/>
         </w:rPr>
-        <w:t>resilient_</w:t>
-      </w:r>
-      <w:proofErr w:type="gramStart"/>
-      <w:r>
-        <w:rPr>
-          <w:rFonts w:ascii="Courier New" w:hAnsi="Courier New" w:cs="Courier New"/>
-        </w:rPr>
-        <w:t>circuits.service</w:t>
+        <w:t>resilient_circuits.service</w:t>
       </w:r>
       <w:proofErr w:type="spellEnd"/>
-      <w:proofErr w:type="gramEnd"/>
       <w:r>
         <w:rPr>
           <w:rFonts w:cs="Arial"/>
@@ -1610,12 +1556,10 @@
         <w:t>=multi-</w:t>
       </w:r>
       <w:proofErr w:type="spellStart"/>
-      <w:proofErr w:type="gramStart"/>
       <w:r>
         <w:t>user.target</w:t>
       </w:r>
       <w:proofErr w:type="spellEnd"/>
-      <w:proofErr w:type="gramEnd"/>
     </w:p>
     <w:p>
       <w:pPr>
@@ -1707,7 +1651,7 @@
           <w:color w:val="000000"/>
         </w:rPr>
       </w:pPr>
-      <w:bookmarkStart w:id="4" w:name="_Toc510253268"/>
+      <w:bookmarkStart w:id="3" w:name="_Toc510253268"/>
       <w:r>
         <w:rPr>
           <w:rFonts w:cs="Arial"/>
@@ -1899,8 +1843,8 @@
           <w:sz w:val="20"/>
         </w:rPr>
       </w:pPr>
-      <w:bookmarkStart w:id="5" w:name="_Toc510253272"/>
-      <w:bookmarkEnd w:id="4"/>
+      <w:bookmarkStart w:id="4" w:name="_Toc510253272"/>
+      <w:bookmarkEnd w:id="3"/>
       <w:r>
         <w:t>Function Descriptions</w:t>
       </w:r>
@@ -2249,8 +2193,8 @@
       <w:pPr>
         <w:pStyle w:val="Heading20"/>
       </w:pPr>
-      <w:bookmarkStart w:id="6" w:name="_Toc510253273"/>
-      <w:bookmarkEnd w:id="5"/>
+      <w:bookmarkStart w:id="5" w:name="_Toc510253273"/>
+      <w:bookmarkEnd w:id="4"/>
       <w:r>
         <w:t>X-Force: Query Collection</w:t>
       </w:r>
@@ -2442,23 +2386,13 @@
               <w:t xml:space="preserve">query which may be an </w:t>
             </w:r>
             <w:proofErr w:type="spellStart"/>
-            <w:proofErr w:type="gramStart"/>
             <w:r>
               <w:rPr>
                 <w:rFonts w:cs="Arial"/>
                 <w:sz w:val="18"/>
                 <w:szCs w:val="18"/>
               </w:rPr>
-              <w:t>IP,DNS</w:t>
-            </w:r>
-            <w:proofErr w:type="gramEnd"/>
-            <w:r>
-              <w:rPr>
-                <w:rFonts w:cs="Arial"/>
-                <w:sz w:val="18"/>
-                <w:szCs w:val="18"/>
-              </w:rPr>
-              <w:t>,File</w:t>
+              <w:t>IP,DNS,File</w:t>
             </w:r>
             <w:proofErr w:type="spellEnd"/>
             <w:r>
@@ -2839,23 +2773,13 @@
               <w:t xml:space="preserve">query which may be an </w:t>
             </w:r>
             <w:proofErr w:type="spellStart"/>
-            <w:proofErr w:type="gramStart"/>
             <w:r>
               <w:rPr>
                 <w:rFonts w:cs="Arial"/>
                 <w:sz w:val="18"/>
                 <w:szCs w:val="18"/>
               </w:rPr>
-              <w:t>IP,DNS</w:t>
-            </w:r>
-            <w:proofErr w:type="gramEnd"/>
-            <w:r>
-              <w:rPr>
-                <w:rFonts w:cs="Arial"/>
-                <w:sz w:val="18"/>
-                <w:szCs w:val="18"/>
-              </w:rPr>
-              <w:t>,File</w:t>
+              <w:t>IP,DNS,File</w:t>
             </w:r>
             <w:proofErr w:type="spellEnd"/>
             <w:r>
@@ -3048,7 +2972,7 @@
         <w:lastRenderedPageBreak/>
         <w:t>Troubleshooting</w:t>
       </w:r>
-      <w:bookmarkEnd w:id="6"/>
+      <w:bookmarkEnd w:id="5"/>
     </w:p>
     <w:p>
       <w:pPr>
@@ -3238,59 +3162,53 @@
       <w:r>
         <w:t xml:space="preserve">og is controlled in the </w:t>
       </w:r>
+      <w:proofErr w:type="spellStart"/>
       <w:r>
         <w:rPr>
           <w:rStyle w:val="codeChar"/>
         </w:rPr>
-        <w:t>.resilient/</w:t>
+        <w:t>app.config</w:t>
+      </w:r>
+      <w:proofErr w:type="spellEnd"/>
+      <w:r>
+        <w:t xml:space="preserve"> file under the section </w:t>
+      </w:r>
+      <w:r>
+        <w:rPr>
+          <w:rStyle w:val="codeChar"/>
+        </w:rPr>
+        <w:t>[resil</w:t>
+      </w:r>
+      <w:r>
+        <w:rPr>
+          <w:rStyle w:val="codeChar"/>
+        </w:rPr>
+        <w:t>i</w:t>
+      </w:r>
+      <w:r>
+        <w:rPr>
+          <w:rStyle w:val="codeChar"/>
+        </w:rPr>
+        <w:t>ent]</w:t>
+      </w:r>
+      <w:r>
+        <w:t xml:space="preserve"> and the property </w:t>
       </w:r>
       <w:proofErr w:type="spellStart"/>
       <w:r>
         <w:rPr>
           <w:rStyle w:val="codeChar"/>
         </w:rPr>
-        <w:t>app.config</w:t>
+        <w:t>logdir</w:t>
       </w:r>
       <w:proofErr w:type="spellEnd"/>
       <w:r>
-        <w:t xml:space="preserve"> file under the section </w:t>
+        <w:t xml:space="preserve">. The default file name is </w:t>
       </w:r>
       <w:r>
         <w:rPr>
           <w:rStyle w:val="codeChar"/>
         </w:rPr>
-        <w:t>[resil</w:t>
-      </w:r>
-      <w:r>
-        <w:rPr>
-          <w:rStyle w:val="codeChar"/>
-        </w:rPr>
-        <w:t>i</w:t>
-      </w:r>
-      <w:r>
-        <w:rPr>
-          <w:rStyle w:val="codeChar"/>
-        </w:rPr>
-        <w:t>ent]</w:t>
-      </w:r>
-      <w:r>
-        <w:t xml:space="preserve"> and the property </w:t>
-      </w:r>
-      <w:proofErr w:type="spellStart"/>
-      <w:r>
-        <w:rPr>
-          <w:rStyle w:val="codeChar"/>
-        </w:rPr>
-        <w:t>logdir</w:t>
-      </w:r>
-      <w:proofErr w:type="spellEnd"/>
-      <w:r>
-        <w:t xml:space="preserve">. The default file name is </w:t>
-      </w:r>
-      <w:r>
-        <w:rPr>
-          <w:rStyle w:val="codeChar"/>
-        </w:rPr>
         <w:t>app.log</w:t>
       </w:r>
       <w:r>
@@ -3313,49 +3231,38 @@
       <w:pPr>
         <w:pStyle w:val="Heading10"/>
       </w:pPr>
-      <w:bookmarkStart w:id="7" w:name="_Toc510253274"/>
+      <w:bookmarkStart w:id="6" w:name="_Toc510253274"/>
       <w:r>
         <w:t>Support</w:t>
       </w:r>
-      <w:bookmarkEnd w:id="7"/>
+      <w:bookmarkEnd w:id="6"/>
     </w:p>
     <w:p>
       <w:pPr>
         <w:pStyle w:val="BodyText"/>
-        <w:keepNext/>
-      </w:pPr>
-      <w:r>
-        <w:t xml:space="preserve">For additional support, contact </w:t>
-      </w:r>
-      <w:hyperlink r:id="rId13">
+      </w:pPr>
+      <w:r>
+        <w:t xml:space="preserve">Please review the resilient-circuits log file to help identify your issue. </w:t>
+      </w:r>
+      <w:r>
+        <w:t xml:space="preserve">For additional support, </w:t>
+      </w:r>
+      <w:r>
+        <w:t xml:space="preserve">refer to the IBM Resilient Community forum: </w:t>
+      </w:r>
+      <w:hyperlink r:id="rId13" w:history="1">
         <w:r>
           <w:rPr>
             <w:rStyle w:val="Hyperlink"/>
           </w:rPr>
-          <w:t>support@resilientsystems.com</w:t>
+          <w:t>https://ibm.biz/resilientcommunity</w:t>
         </w:r>
       </w:hyperlink>
       <w:r>
         <w:t>.</w:t>
       </w:r>
-    </w:p>
-    <w:p>
-      <w:pPr>
-        <w:pStyle w:val="BodyText"/>
-        <w:rPr>
-          <w:i/>
-          <w:color w:val="4F81BD" w:themeColor="accent1"/>
-        </w:rPr>
-      </w:pPr>
-      <w:r>
-        <w:t xml:space="preserve">Including relevant </w:t>
-      </w:r>
-      <w:r>
-        <w:t>information</w:t>
-      </w:r>
-      <w:r>
-        <w:t xml:space="preserve"> from the log files will help us resolve your issue.</w:t>
-      </w:r>
+      <w:bookmarkStart w:id="7" w:name="_GoBack"/>
+      <w:bookmarkEnd w:id="7"/>
     </w:p>
     <w:p>
       <w:pPr>
@@ -7992,7 +7899,7 @@
 </file>
 
 <file path=customXml/itemProps1.xml><?xml version="1.0" encoding="utf-8"?>
-<ds:datastoreItem xmlns:ds="http://schemas.openxmlformats.org/officeDocument/2006/customXml" ds:itemID="{2806CFFC-6E31-8E46-9EAF-6C7F6F9DD357}">
+<ds:datastoreItem xmlns:ds="http://schemas.openxmlformats.org/officeDocument/2006/customXml" ds:itemID="{573D6667-A065-9C45-8A48-55693DCD8C5F}">
   <ds:schemaRefs>
     <ds:schemaRef ds:uri="http://schemas.openxmlformats.org/officeDocument/2006/bibliography"/>
   </ds:schemaRefs>

</xml_diff>